<commit_message>
Adding Antrian Poli, Fix bug in Accident Report
</commit_message>
<xml_diff>
--- a/public/doc/k3/laporan-kak.docx
+++ b/public/doc/k3/laporan-kak.docx
@@ -271,6 +271,7 @@
                 <w:szCs w:val="18"/>
               </w:rPr>
             </w:pPr>
+            <w:proofErr w:type="spellStart"/>
             <w:r>
               <w:rPr>
                 <w:rFonts w:ascii="Times New Roman" w:hAnsi="Times New Roman"/>
@@ -279,17 +280,19 @@
               </w:rPr>
               <w:t>No.Dokumen</w:t>
             </w:r>
-          </w:p>
-          <w:p>
-            <w:pPr>
-              <w:widowControl w:val="0"/>
-              <w:jc w:val="both"/>
-              <w:rPr>
-                <w:rFonts w:ascii="Times New Roman" w:hAnsi="Times New Roman"/>
-                <w:sz w:val="18"/>
-                <w:szCs w:val="18"/>
-              </w:rPr>
-            </w:pPr>
+            <w:proofErr w:type="spellEnd"/>
+          </w:p>
+          <w:p>
+            <w:pPr>
+              <w:widowControl w:val="0"/>
+              <w:jc w:val="both"/>
+              <w:rPr>
+                <w:rFonts w:ascii="Times New Roman" w:hAnsi="Times New Roman"/>
+                <w:sz w:val="18"/>
+                <w:szCs w:val="18"/>
+              </w:rPr>
+            </w:pPr>
+            <w:proofErr w:type="spellStart"/>
             <w:r>
               <w:rPr>
                 <w:rFonts w:ascii="Times New Roman" w:hAnsi="Times New Roman"/>
@@ -298,17 +301,19 @@
               </w:rPr>
               <w:t>No.Laporan</w:t>
             </w:r>
-          </w:p>
-          <w:p>
-            <w:pPr>
-              <w:widowControl w:val="0"/>
-              <w:jc w:val="both"/>
-              <w:rPr>
-                <w:rFonts w:ascii="Times New Roman" w:hAnsi="Times New Roman"/>
-                <w:sz w:val="18"/>
-                <w:szCs w:val="18"/>
-              </w:rPr>
-            </w:pPr>
+            <w:proofErr w:type="spellEnd"/>
+          </w:p>
+          <w:p>
+            <w:pPr>
+              <w:widowControl w:val="0"/>
+              <w:jc w:val="both"/>
+              <w:rPr>
+                <w:rFonts w:ascii="Times New Roman" w:hAnsi="Times New Roman"/>
+                <w:sz w:val="18"/>
+                <w:szCs w:val="18"/>
+              </w:rPr>
+            </w:pPr>
+            <w:proofErr w:type="spellStart"/>
             <w:r>
               <w:rPr>
                 <w:rFonts w:ascii="Times New Roman" w:hAnsi="Times New Roman"/>
@@ -317,6 +322,7 @@
               </w:rPr>
               <w:t>Halaman</w:t>
             </w:r>
+            <w:proofErr w:type="spellEnd"/>
           </w:p>
         </w:tc>
         <w:tc>
@@ -464,8 +470,36 @@
                 <w:sz w:val="18"/>
                 <w:szCs w:val="18"/>
               </w:rPr>
-              <w:t>1 dari 2 halaman</w:t>
-            </w:r>
+              <w:t xml:space="preserve">1 </w:t>
+            </w:r>
+            <w:proofErr w:type="spellStart"/>
+            <w:r>
+              <w:rPr>
+                <w:rFonts w:ascii="Times New Roman" w:hAnsi="Times New Roman"/>
+                <w:sz w:val="18"/>
+                <w:szCs w:val="18"/>
+              </w:rPr>
+              <w:t>dari</w:t>
+            </w:r>
+            <w:proofErr w:type="spellEnd"/>
+            <w:r>
+              <w:rPr>
+                <w:rFonts w:ascii="Times New Roman" w:hAnsi="Times New Roman"/>
+                <w:sz w:val="18"/>
+                <w:szCs w:val="18"/>
+              </w:rPr>
+              <w:t xml:space="preserve"> 2 </w:t>
+            </w:r>
+            <w:proofErr w:type="spellStart"/>
+            <w:r>
+              <w:rPr>
+                <w:rFonts w:ascii="Times New Roman" w:hAnsi="Times New Roman"/>
+                <w:sz w:val="18"/>
+                <w:szCs w:val="18"/>
+              </w:rPr>
+              <w:t>halaman</w:t>
+            </w:r>
+            <w:proofErr w:type="spellEnd"/>
           </w:p>
         </w:tc>
       </w:tr>
@@ -547,6 +581,7 @@
                 <w:color w:val="000000"/>
               </w:rPr>
             </w:pPr>
+            <w:proofErr w:type="spellStart"/>
             <w:r>
               <w:rPr>
                 <w:rFonts w:ascii="Times New Roman" w:hAnsi="Times New Roman"/>
@@ -554,6 +589,7 @@
               </w:rPr>
               <w:t>Tanggal</w:t>
             </w:r>
+            <w:proofErr w:type="spellEnd"/>
           </w:p>
         </w:tc>
         <w:tc>
@@ -600,12 +636,14 @@
               </w:rPr>
               <w:t>${</w:t>
             </w:r>
+            <w:proofErr w:type="spellStart"/>
             <w:r>
               <w:rPr>
                 <w:rFonts w:ascii="Times New Roman" w:hAnsi="Times New Roman"/>
               </w:rPr>
               <w:t>tgl</w:t>
             </w:r>
+            <w:proofErr w:type="spellEnd"/>
             <w:r>
               <w:rPr>
                 <w:rFonts w:ascii="Times New Roman" w:hAnsi="Times New Roman"/>
@@ -660,6 +698,7 @@
                 <w:color w:val="000000"/>
               </w:rPr>
             </w:pPr>
+            <w:proofErr w:type="spellStart"/>
             <w:r>
               <w:rPr>
                 <w:rFonts w:ascii="Times New Roman" w:hAnsi="Times New Roman"/>
@@ -667,6 +706,7 @@
               </w:rPr>
               <w:t>Waktu</w:t>
             </w:r>
+            <w:proofErr w:type="spellEnd"/>
           </w:p>
         </w:tc>
         <w:tc>
@@ -750,12 +790,14 @@
               </w:rPr>
               <w:t>${</w:t>
             </w:r>
+            <w:proofErr w:type="spellStart"/>
             <w:r>
               <w:rPr>
                 <w:rFonts w:ascii="Times New Roman" w:hAnsi="Times New Roman"/>
               </w:rPr>
               <w:t>kronologi</w:t>
             </w:r>
+            <w:proofErr w:type="spellEnd"/>
             <w:r>
               <w:rPr>
                 <w:rFonts w:ascii="Times New Roman" w:hAnsi="Times New Roman"/>
@@ -1107,13 +1149,31 @@
                 <w:color w:val="000000"/>
               </w:rPr>
             </w:pPr>
-            <w:r>
-              <w:rPr>
-                <w:rFonts w:ascii="Times New Roman" w:hAnsi="Times New Roman"/>
-                <w:color w:val="000000"/>
-              </w:rPr>
-              <w:t>Lokasi Kecelakaan</w:t>
-            </w:r>
+            <w:proofErr w:type="spellStart"/>
+            <w:r>
+              <w:rPr>
+                <w:rFonts w:ascii="Times New Roman" w:hAnsi="Times New Roman"/>
+                <w:color w:val="000000"/>
+              </w:rPr>
+              <w:t>Lokasi</w:t>
+            </w:r>
+            <w:proofErr w:type="spellEnd"/>
+            <w:r>
+              <w:rPr>
+                <w:rFonts w:ascii="Times New Roman" w:hAnsi="Times New Roman"/>
+                <w:color w:val="000000"/>
+              </w:rPr>
+              <w:t xml:space="preserve"> </w:t>
+            </w:r>
+            <w:proofErr w:type="spellStart"/>
+            <w:r>
+              <w:rPr>
+                <w:rFonts w:ascii="Times New Roman" w:hAnsi="Times New Roman"/>
+                <w:color w:val="000000"/>
+              </w:rPr>
+              <w:t>Kecelakaan</w:t>
+            </w:r>
+            <w:proofErr w:type="spellEnd"/>
           </w:p>
         </w:tc>
         <w:tc>
@@ -1160,12 +1220,14 @@
               </w:rPr>
               <w:t>${</w:t>
             </w:r>
+            <w:proofErr w:type="spellStart"/>
             <w:r>
               <w:rPr>
                 <w:rFonts w:ascii="Times New Roman" w:hAnsi="Times New Roman"/>
               </w:rPr>
               <w:t>lokasi</w:t>
             </w:r>
+            <w:proofErr w:type="spellEnd"/>
             <w:r>
               <w:rPr>
                 <w:rFonts w:ascii="Times New Roman" w:hAnsi="Times New Roman"/>
@@ -1258,6 +1320,7 @@
                 <w:color w:val="000000"/>
               </w:rPr>
             </w:pPr>
+            <w:proofErr w:type="spellStart"/>
             <w:r>
               <w:rPr>
                 <w:rFonts w:ascii="Times New Roman" w:hAnsi="Times New Roman"/>
@@ -1265,6 +1328,7 @@
               </w:rPr>
               <w:t>Menabrak</w:t>
             </w:r>
+            <w:proofErr w:type="spellEnd"/>
           </w:p>
         </w:tc>
         <w:tc>
@@ -1318,6 +1382,7 @@
                 <w:color w:val="000000"/>
               </w:rPr>
             </w:pPr>
+            <w:proofErr w:type="spellStart"/>
             <w:r>
               <w:rPr>
                 <w:rFonts w:ascii="Times New Roman" w:hAnsi="Times New Roman"/>
@@ -1325,6 +1390,7 @@
               </w:rPr>
               <w:t>Terjepit</w:t>
             </w:r>
+            <w:proofErr w:type="spellEnd"/>
           </w:p>
         </w:tc>
         <w:tc>
@@ -1398,6 +1464,7 @@
                 <w:color w:val="000000"/>
               </w:rPr>
             </w:pPr>
+            <w:proofErr w:type="spellStart"/>
             <w:r>
               <w:rPr>
                 <w:rFonts w:ascii="Times New Roman" w:hAnsi="Times New Roman"/>
@@ -1405,6 +1472,7 @@
               </w:rPr>
               <w:t>Tertabrak</w:t>
             </w:r>
+            <w:proofErr w:type="spellEnd"/>
           </w:p>
         </w:tc>
         <w:tc>
@@ -1458,6 +1526,7 @@
                 <w:color w:val="000000"/>
               </w:rPr>
             </w:pPr>
+            <w:proofErr w:type="spellStart"/>
             <w:r>
               <w:rPr>
                 <w:rFonts w:ascii="Times New Roman" w:hAnsi="Times New Roman"/>
@@ -1465,6 +1534,7 @@
               </w:rPr>
               <w:t>Tersangkut</w:t>
             </w:r>
+            <w:proofErr w:type="spellEnd"/>
           </w:p>
         </w:tc>
         <w:tc>
@@ -1538,6 +1608,7 @@
                 <w:color w:val="000000"/>
               </w:rPr>
             </w:pPr>
+            <w:proofErr w:type="spellStart"/>
             <w:r>
               <w:rPr>
                 <w:rFonts w:ascii="Times New Roman" w:hAnsi="Times New Roman"/>
@@ -1545,6 +1616,7 @@
               </w:rPr>
               <w:t>Terperangkap</w:t>
             </w:r>
+            <w:proofErr w:type="spellEnd"/>
           </w:p>
         </w:tc>
         <w:tc>
@@ -1598,6 +1670,7 @@
                 <w:color w:val="000000"/>
               </w:rPr>
             </w:pPr>
+            <w:proofErr w:type="spellStart"/>
             <w:r>
               <w:rPr>
                 <w:rFonts w:ascii="Times New Roman" w:hAnsi="Times New Roman"/>
@@ -1605,6 +1678,7 @@
               </w:rPr>
               <w:t>Tertimbun</w:t>
             </w:r>
+            <w:proofErr w:type="spellEnd"/>
           </w:p>
         </w:tc>
         <w:tc>
@@ -1678,13 +1752,31 @@
                 <w:color w:val="000000"/>
               </w:rPr>
             </w:pPr>
-            <w:r>
-              <w:rPr>
-                <w:rFonts w:ascii="Times New Roman" w:hAnsi="Times New Roman"/>
-                <w:color w:val="000000"/>
-              </w:rPr>
-              <w:t>Terbentur / Terpukul</w:t>
-            </w:r>
+            <w:proofErr w:type="spellStart"/>
+            <w:r>
+              <w:rPr>
+                <w:rFonts w:ascii="Times New Roman" w:hAnsi="Times New Roman"/>
+                <w:color w:val="000000"/>
+              </w:rPr>
+              <w:t>Terbentur</w:t>
+            </w:r>
+            <w:proofErr w:type="spellEnd"/>
+            <w:r>
+              <w:rPr>
+                <w:rFonts w:ascii="Times New Roman" w:hAnsi="Times New Roman"/>
+                <w:color w:val="000000"/>
+              </w:rPr>
+              <w:t xml:space="preserve"> / </w:t>
+            </w:r>
+            <w:proofErr w:type="spellStart"/>
+            <w:r>
+              <w:rPr>
+                <w:rFonts w:ascii="Times New Roman" w:hAnsi="Times New Roman"/>
+                <w:color w:val="000000"/>
+              </w:rPr>
+              <w:t>Terpukul</w:t>
+            </w:r>
+            <w:proofErr w:type="spellEnd"/>
           </w:p>
         </w:tc>
         <w:tc>
@@ -1738,12 +1830,21 @@
                 <w:color w:val="000000"/>
               </w:rPr>
             </w:pPr>
-            <w:r>
-              <w:rPr>
-                <w:rFonts w:ascii="Times New Roman" w:hAnsi="Times New Roman"/>
-                <w:color w:val="000000"/>
-              </w:rPr>
-              <w:t xml:space="preserve">Terhirup </w:t>
+            <w:proofErr w:type="spellStart"/>
+            <w:r>
+              <w:rPr>
+                <w:rFonts w:ascii="Times New Roman" w:hAnsi="Times New Roman"/>
+                <w:color w:val="000000"/>
+              </w:rPr>
+              <w:t>Terhirup</w:t>
+            </w:r>
+            <w:proofErr w:type="spellEnd"/>
+            <w:r>
+              <w:rPr>
+                <w:rFonts w:ascii="Times New Roman" w:hAnsi="Times New Roman"/>
+                <w:color w:val="000000"/>
+              </w:rPr>
+              <w:t xml:space="preserve"> </w:t>
             </w:r>
           </w:p>
         </w:tc>
@@ -1818,6 +1919,7 @@
                 <w:color w:val="000000"/>
               </w:rPr>
             </w:pPr>
+            <w:proofErr w:type="spellStart"/>
             <w:r>
               <w:rPr>
                 <w:rFonts w:ascii="Times New Roman" w:hAnsi="Times New Roman"/>
@@ -1825,6 +1927,7 @@
               </w:rPr>
               <w:t>Tergelincir</w:t>
             </w:r>
+            <w:proofErr w:type="spellEnd"/>
           </w:p>
         </w:tc>
         <w:tc>
@@ -1878,6 +1981,7 @@
                 <w:color w:val="000000"/>
               </w:rPr>
             </w:pPr>
+            <w:proofErr w:type="spellStart"/>
             <w:r>
               <w:rPr>
                 <w:rFonts w:ascii="Times New Roman" w:hAnsi="Times New Roman"/>
@@ -1885,6 +1989,7 @@
               </w:rPr>
               <w:t>Tenggelam</w:t>
             </w:r>
+            <w:proofErr w:type="spellEnd"/>
           </w:p>
         </w:tc>
         <w:tc>
@@ -1958,13 +2063,63 @@
                 <w:color w:val="000000"/>
               </w:rPr>
             </w:pPr>
-            <w:r>
-              <w:rPr>
-                <w:rFonts w:ascii="Times New Roman" w:hAnsi="Times New Roman"/>
-                <w:color w:val="000000"/>
-              </w:rPr>
-              <w:t>Jatuh dari ketinggian yang sama</w:t>
-            </w:r>
+            <w:proofErr w:type="spellStart"/>
+            <w:r>
+              <w:rPr>
+                <w:rFonts w:ascii="Times New Roman" w:hAnsi="Times New Roman"/>
+                <w:color w:val="000000"/>
+              </w:rPr>
+              <w:t>Jatuh</w:t>
+            </w:r>
+            <w:proofErr w:type="spellEnd"/>
+            <w:r>
+              <w:rPr>
+                <w:rFonts w:ascii="Times New Roman" w:hAnsi="Times New Roman"/>
+                <w:color w:val="000000"/>
+              </w:rPr>
+              <w:t xml:space="preserve"> </w:t>
+            </w:r>
+            <w:proofErr w:type="spellStart"/>
+            <w:r>
+              <w:rPr>
+                <w:rFonts w:ascii="Times New Roman" w:hAnsi="Times New Roman"/>
+                <w:color w:val="000000"/>
+              </w:rPr>
+              <w:t>dari</w:t>
+            </w:r>
+            <w:proofErr w:type="spellEnd"/>
+            <w:r>
+              <w:rPr>
+                <w:rFonts w:ascii="Times New Roman" w:hAnsi="Times New Roman"/>
+                <w:color w:val="000000"/>
+              </w:rPr>
+              <w:t xml:space="preserve"> </w:t>
+            </w:r>
+            <w:proofErr w:type="spellStart"/>
+            <w:r>
+              <w:rPr>
+                <w:rFonts w:ascii="Times New Roman" w:hAnsi="Times New Roman"/>
+                <w:color w:val="000000"/>
+              </w:rPr>
+              <w:t>ketinggian</w:t>
+            </w:r>
+            <w:proofErr w:type="spellEnd"/>
+            <w:r>
+              <w:rPr>
+                <w:rFonts w:ascii="Times New Roman" w:hAnsi="Times New Roman"/>
+                <w:color w:val="000000"/>
+              </w:rPr>
+              <w:t xml:space="preserve"> yang </w:t>
+            </w:r>
+            <w:proofErr w:type="spellStart"/>
+            <w:r>
+              <w:rPr>
+                <w:rFonts w:ascii="Times New Roman" w:hAnsi="Times New Roman"/>
+                <w:color w:val="000000"/>
+              </w:rPr>
+              <w:t>sama</w:t>
+            </w:r>
+            <w:proofErr w:type="spellEnd"/>
           </w:p>
         </w:tc>
         <w:tc>
@@ -2018,13 +2173,63 @@
                 <w:color w:val="000000"/>
               </w:rPr>
             </w:pPr>
-            <w:r>
-              <w:rPr>
-                <w:rFonts w:ascii="Times New Roman" w:hAnsi="Times New Roman"/>
-                <w:color w:val="000000"/>
-              </w:rPr>
-              <w:t>Jatuh dari ketinggian yang berbeda</w:t>
-            </w:r>
+            <w:proofErr w:type="spellStart"/>
+            <w:r>
+              <w:rPr>
+                <w:rFonts w:ascii="Times New Roman" w:hAnsi="Times New Roman"/>
+                <w:color w:val="000000"/>
+              </w:rPr>
+              <w:t>Jatuh</w:t>
+            </w:r>
+            <w:proofErr w:type="spellEnd"/>
+            <w:r>
+              <w:rPr>
+                <w:rFonts w:ascii="Times New Roman" w:hAnsi="Times New Roman"/>
+                <w:color w:val="000000"/>
+              </w:rPr>
+              <w:t xml:space="preserve"> </w:t>
+            </w:r>
+            <w:proofErr w:type="spellStart"/>
+            <w:r>
+              <w:rPr>
+                <w:rFonts w:ascii="Times New Roman" w:hAnsi="Times New Roman"/>
+                <w:color w:val="000000"/>
+              </w:rPr>
+              <w:t>dari</w:t>
+            </w:r>
+            <w:proofErr w:type="spellEnd"/>
+            <w:r>
+              <w:rPr>
+                <w:rFonts w:ascii="Times New Roman" w:hAnsi="Times New Roman"/>
+                <w:color w:val="000000"/>
+              </w:rPr>
+              <w:t xml:space="preserve"> </w:t>
+            </w:r>
+            <w:proofErr w:type="spellStart"/>
+            <w:r>
+              <w:rPr>
+                <w:rFonts w:ascii="Times New Roman" w:hAnsi="Times New Roman"/>
+                <w:color w:val="000000"/>
+              </w:rPr>
+              <w:t>ketinggian</w:t>
+            </w:r>
+            <w:proofErr w:type="spellEnd"/>
+            <w:r>
+              <w:rPr>
+                <w:rFonts w:ascii="Times New Roman" w:hAnsi="Times New Roman"/>
+                <w:color w:val="000000"/>
+              </w:rPr>
+              <w:t xml:space="preserve"> yang </w:t>
+            </w:r>
+            <w:proofErr w:type="spellStart"/>
+            <w:r>
+              <w:rPr>
+                <w:rFonts w:ascii="Times New Roman" w:hAnsi="Times New Roman"/>
+                <w:color w:val="000000"/>
+              </w:rPr>
+              <w:t>berbeda</w:t>
+            </w:r>
+            <w:proofErr w:type="spellEnd"/>
           </w:p>
         </w:tc>
         <w:tc>
@@ -2097,11 +2302,173 @@
                 <w:rFonts w:ascii="Times New Roman" w:hAnsi="Times New Roman"/>
               </w:rPr>
             </w:pPr>
-            <w:r>
-              <w:rPr>
-                <w:rFonts w:ascii="Times New Roman" w:hAnsi="Times New Roman"/>
-              </w:rPr>
-              <w:t xml:space="preserve">Kontak dengan (Arus Listrik, Suhu Panas, Suhu Dingin, Terpapar Radiasi, Bahan Kimia Berbahaya </w:t>
+            <w:proofErr w:type="spellStart"/>
+            <w:r>
+              <w:rPr>
+                <w:rFonts w:ascii="Times New Roman" w:hAnsi="Times New Roman"/>
+              </w:rPr>
+              <w:t>Kontak</w:t>
+            </w:r>
+            <w:proofErr w:type="spellEnd"/>
+            <w:r>
+              <w:rPr>
+                <w:rFonts w:ascii="Times New Roman" w:hAnsi="Times New Roman"/>
+              </w:rPr>
+              <w:t xml:space="preserve"> </w:t>
+            </w:r>
+            <w:proofErr w:type="spellStart"/>
+            <w:r>
+              <w:rPr>
+                <w:rFonts w:ascii="Times New Roman" w:hAnsi="Times New Roman"/>
+              </w:rPr>
+              <w:t>dengan</w:t>
+            </w:r>
+            <w:proofErr w:type="spellEnd"/>
+            <w:r>
+              <w:rPr>
+                <w:rFonts w:ascii="Times New Roman" w:hAnsi="Times New Roman"/>
+              </w:rPr>
+              <w:t xml:space="preserve"> (</w:t>
+            </w:r>
+            <w:proofErr w:type="spellStart"/>
+            <w:r>
+              <w:rPr>
+                <w:rFonts w:ascii="Times New Roman" w:hAnsi="Times New Roman"/>
+              </w:rPr>
+              <w:t>Arus</w:t>
+            </w:r>
+            <w:proofErr w:type="spellEnd"/>
+            <w:r>
+              <w:rPr>
+                <w:rFonts w:ascii="Times New Roman" w:hAnsi="Times New Roman"/>
+              </w:rPr>
+              <w:t xml:space="preserve"> </w:t>
+            </w:r>
+            <w:proofErr w:type="spellStart"/>
+            <w:r>
+              <w:rPr>
+                <w:rFonts w:ascii="Times New Roman" w:hAnsi="Times New Roman"/>
+              </w:rPr>
+              <w:t>Listrik</w:t>
+            </w:r>
+            <w:proofErr w:type="spellEnd"/>
+            <w:r>
+              <w:rPr>
+                <w:rFonts w:ascii="Times New Roman" w:hAnsi="Times New Roman"/>
+              </w:rPr>
+              <w:t xml:space="preserve">, </w:t>
+            </w:r>
+            <w:proofErr w:type="spellStart"/>
+            <w:r>
+              <w:rPr>
+                <w:rFonts w:ascii="Times New Roman" w:hAnsi="Times New Roman"/>
+              </w:rPr>
+              <w:t>Suhu</w:t>
+            </w:r>
+            <w:proofErr w:type="spellEnd"/>
+            <w:r>
+              <w:rPr>
+                <w:rFonts w:ascii="Times New Roman" w:hAnsi="Times New Roman"/>
+              </w:rPr>
+              <w:t xml:space="preserve"> </w:t>
+            </w:r>
+            <w:proofErr w:type="spellStart"/>
+            <w:r>
+              <w:rPr>
+                <w:rFonts w:ascii="Times New Roman" w:hAnsi="Times New Roman"/>
+              </w:rPr>
+              <w:t>Panas</w:t>
+            </w:r>
+            <w:proofErr w:type="spellEnd"/>
+            <w:r>
+              <w:rPr>
+                <w:rFonts w:ascii="Times New Roman" w:hAnsi="Times New Roman"/>
+              </w:rPr>
+              <w:t xml:space="preserve">, </w:t>
+            </w:r>
+            <w:proofErr w:type="spellStart"/>
+            <w:r>
+              <w:rPr>
+                <w:rFonts w:ascii="Times New Roman" w:hAnsi="Times New Roman"/>
+              </w:rPr>
+              <w:t>Suhu</w:t>
+            </w:r>
+            <w:proofErr w:type="spellEnd"/>
+            <w:r>
+              <w:rPr>
+                <w:rFonts w:ascii="Times New Roman" w:hAnsi="Times New Roman"/>
+              </w:rPr>
+              <w:t xml:space="preserve"> </w:t>
+            </w:r>
+            <w:proofErr w:type="spellStart"/>
+            <w:r>
+              <w:rPr>
+                <w:rFonts w:ascii="Times New Roman" w:hAnsi="Times New Roman"/>
+              </w:rPr>
+              <w:t>Dingin</w:t>
+            </w:r>
+            <w:proofErr w:type="spellEnd"/>
+            <w:r>
+              <w:rPr>
+                <w:rFonts w:ascii="Times New Roman" w:hAnsi="Times New Roman"/>
+              </w:rPr>
+              <w:t xml:space="preserve">, </w:t>
+            </w:r>
+            <w:proofErr w:type="spellStart"/>
+            <w:r>
+              <w:rPr>
+                <w:rFonts w:ascii="Times New Roman" w:hAnsi="Times New Roman"/>
+              </w:rPr>
+              <w:t>Terpapar</w:t>
+            </w:r>
+            <w:proofErr w:type="spellEnd"/>
+            <w:r>
+              <w:rPr>
+                <w:rFonts w:ascii="Times New Roman" w:hAnsi="Times New Roman"/>
+              </w:rPr>
+              <w:t xml:space="preserve"> </w:t>
+            </w:r>
+            <w:proofErr w:type="spellStart"/>
+            <w:r>
+              <w:rPr>
+                <w:rFonts w:ascii="Times New Roman" w:hAnsi="Times New Roman"/>
+              </w:rPr>
+              <w:t>Radiasi</w:t>
+            </w:r>
+            <w:proofErr w:type="spellEnd"/>
+            <w:r>
+              <w:rPr>
+                <w:rFonts w:ascii="Times New Roman" w:hAnsi="Times New Roman"/>
+              </w:rPr>
+              <w:t xml:space="preserve">, </w:t>
+            </w:r>
+            <w:proofErr w:type="spellStart"/>
+            <w:r>
+              <w:rPr>
+                <w:rFonts w:ascii="Times New Roman" w:hAnsi="Times New Roman"/>
+              </w:rPr>
+              <w:t>Bahan</w:t>
+            </w:r>
+            <w:proofErr w:type="spellEnd"/>
+            <w:r>
+              <w:rPr>
+                <w:rFonts w:ascii="Times New Roman" w:hAnsi="Times New Roman"/>
+              </w:rPr>
+              <w:t xml:space="preserve"> Kimia </w:t>
+            </w:r>
+            <w:proofErr w:type="spellStart"/>
+            <w:r>
+              <w:rPr>
+                <w:rFonts w:ascii="Times New Roman" w:hAnsi="Times New Roman"/>
+              </w:rPr>
+              <w:t>Berbahaya</w:t>
+            </w:r>
+            <w:proofErr w:type="spellEnd"/>
+            <w:r>
+              <w:rPr>
+                <w:rFonts w:ascii="Times New Roman" w:hAnsi="Times New Roman"/>
+              </w:rPr>
+              <w:t xml:space="preserve"> </w:t>
             </w:r>
           </w:p>
         </w:tc>
@@ -2669,6 +3036,7 @@
                 <w:color w:val="000000"/>
               </w:rPr>
             </w:pPr>
+            <w:proofErr w:type="gramStart"/>
             <w:r>
               <w:rPr>
                 <w:rFonts w:ascii="Times New Roman" w:hAnsi="Times New Roman"/>
@@ -2680,126 +3048,1475 @@
               </w:rPr>
               <w:t xml:space="preserve">*) </w:t>
             </w:r>
-            <w:r>
-              <w:rPr>
-                <w:rFonts w:ascii="Times New Roman" w:hAnsi="Times New Roman"/>
-                <w:b/>
-                <w:bCs/>
-                <w:i/>
-                <w:iCs/>
-                <w:color w:val="000000"/>
-                <w:sz w:val="18"/>
-                <w:szCs w:val="18"/>
-              </w:rPr>
-              <w:t>Tak Cedera</w:t>
-            </w:r>
-            <w:r>
-              <w:rPr>
-                <w:rFonts w:ascii="Times New Roman" w:hAnsi="Times New Roman"/>
-                <w:i/>
-                <w:iCs/>
-                <w:color w:val="000000"/>
-                <w:sz w:val="18"/>
-                <w:szCs w:val="18"/>
-              </w:rPr>
-              <w:t xml:space="preserve"> (Tidak ada cedera dan tidak ada hilang hari kerja), </w:t>
-            </w:r>
-            <w:r>
-              <w:rPr>
-                <w:rFonts w:ascii="Times New Roman" w:hAnsi="Times New Roman"/>
-                <w:b/>
-                <w:bCs/>
-                <w:i/>
-                <w:iCs/>
-                <w:color w:val="000000"/>
-                <w:sz w:val="18"/>
-                <w:szCs w:val="18"/>
-              </w:rPr>
-              <w:t>Cedera Ringan</w:t>
-            </w:r>
-            <w:r>
-              <w:rPr>
-                <w:rFonts w:ascii="Times New Roman" w:hAnsi="Times New Roman"/>
-                <w:i/>
-                <w:iCs/>
-                <w:color w:val="000000"/>
-                <w:sz w:val="18"/>
-                <w:szCs w:val="18"/>
-              </w:rPr>
-              <w:t xml:space="preserve"> (Mengalami cedera ringan/mendapat P3K tapi tidak ada hilang hari kerja), </w:t>
-            </w:r>
-            <w:r>
-              <w:rPr>
-                <w:rFonts w:ascii="Times New Roman" w:hAnsi="Times New Roman"/>
-                <w:b/>
-                <w:bCs/>
-                <w:i/>
-                <w:iCs/>
-                <w:color w:val="000000"/>
-                <w:sz w:val="18"/>
-                <w:szCs w:val="18"/>
-              </w:rPr>
-              <w:t>Cedera Sedang</w:t>
-            </w:r>
-            <w:r>
-              <w:rPr>
-                <w:rFonts w:ascii="Times New Roman" w:hAnsi="Times New Roman"/>
-                <w:i/>
-                <w:iCs/>
-                <w:color w:val="000000"/>
-                <w:sz w:val="18"/>
-                <w:szCs w:val="18"/>
-              </w:rPr>
-              <w:t xml:space="preserve"> (Mengalami cedera yang memerlukan pertolongan medis tapi adanya hilang hari kerja), </w:t>
-            </w:r>
-            <w:r>
-              <w:rPr>
-                <w:rFonts w:ascii="Times New Roman" w:hAnsi="Times New Roman"/>
-                <w:b/>
-                <w:bCs/>
-                <w:i/>
-                <w:iCs/>
-                <w:color w:val="000000"/>
-                <w:sz w:val="18"/>
-                <w:szCs w:val="18"/>
-              </w:rPr>
-              <w:t xml:space="preserve">Cedera Berat </w:t>
-            </w:r>
-            <w:r>
-              <w:rPr>
-                <w:rFonts w:ascii="Times New Roman" w:hAnsi="Times New Roman"/>
-                <w:i/>
-                <w:iCs/>
-                <w:color w:val="000000"/>
-                <w:sz w:val="18"/>
-                <w:szCs w:val="18"/>
-              </w:rPr>
-              <w:t xml:space="preserve">(Mengalami cedera yang memerlukan pertolongan medis dan atau rujukan medis, cacat sementara dan adanya hilang hari kerja), </w:t>
-            </w:r>
-            <w:r>
-              <w:rPr>
-                <w:rFonts w:ascii="Times New Roman" w:hAnsi="Times New Roman"/>
-                <w:b/>
-                <w:bCs/>
-                <w:i/>
-                <w:iCs/>
-                <w:color w:val="000000"/>
-                <w:sz w:val="18"/>
-                <w:szCs w:val="18"/>
-              </w:rPr>
-              <w:t>Meninggal/Fatal</w:t>
-            </w:r>
-            <w:r>
-              <w:rPr>
-                <w:rFonts w:ascii="Times New Roman" w:hAnsi="Times New Roman"/>
-                <w:i/>
-                <w:iCs/>
-                <w:color w:val="000000"/>
-                <w:sz w:val="18"/>
-                <w:szCs w:val="18"/>
-              </w:rPr>
-              <w:t xml:space="preserve"> (Mengalami cacat permanen atau kematian).</w:t>
-            </w:r>
+            <w:proofErr w:type="spellStart"/>
+            <w:r>
+              <w:rPr>
+                <w:rFonts w:ascii="Times New Roman" w:hAnsi="Times New Roman"/>
+                <w:b/>
+                <w:bCs/>
+                <w:i/>
+                <w:iCs/>
+                <w:color w:val="000000"/>
+                <w:sz w:val="18"/>
+                <w:szCs w:val="18"/>
+              </w:rPr>
+              <w:t>Tak</w:t>
+            </w:r>
+            <w:proofErr w:type="spellEnd"/>
+            <w:r>
+              <w:rPr>
+                <w:rFonts w:ascii="Times New Roman" w:hAnsi="Times New Roman"/>
+                <w:b/>
+                <w:bCs/>
+                <w:i/>
+                <w:iCs/>
+                <w:color w:val="000000"/>
+                <w:sz w:val="18"/>
+                <w:szCs w:val="18"/>
+              </w:rPr>
+              <w:t xml:space="preserve"> </w:t>
+            </w:r>
+            <w:proofErr w:type="spellStart"/>
+            <w:r>
+              <w:rPr>
+                <w:rFonts w:ascii="Times New Roman" w:hAnsi="Times New Roman"/>
+                <w:b/>
+                <w:bCs/>
+                <w:i/>
+                <w:iCs/>
+                <w:color w:val="000000"/>
+                <w:sz w:val="18"/>
+                <w:szCs w:val="18"/>
+              </w:rPr>
+              <w:t>Cedera</w:t>
+            </w:r>
+            <w:proofErr w:type="spellEnd"/>
+            <w:r>
+              <w:rPr>
+                <w:rFonts w:ascii="Times New Roman" w:hAnsi="Times New Roman"/>
+                <w:i/>
+                <w:iCs/>
+                <w:color w:val="000000"/>
+                <w:sz w:val="18"/>
+                <w:szCs w:val="18"/>
+              </w:rPr>
+              <w:t xml:space="preserve"> (</w:t>
+            </w:r>
+            <w:proofErr w:type="spellStart"/>
+            <w:r>
+              <w:rPr>
+                <w:rFonts w:ascii="Times New Roman" w:hAnsi="Times New Roman"/>
+                <w:i/>
+                <w:iCs/>
+                <w:color w:val="000000"/>
+                <w:sz w:val="18"/>
+                <w:szCs w:val="18"/>
+              </w:rPr>
+              <w:t>Tidak</w:t>
+            </w:r>
+            <w:proofErr w:type="spellEnd"/>
+            <w:r>
+              <w:rPr>
+                <w:rFonts w:ascii="Times New Roman" w:hAnsi="Times New Roman"/>
+                <w:i/>
+                <w:iCs/>
+                <w:color w:val="000000"/>
+                <w:sz w:val="18"/>
+                <w:szCs w:val="18"/>
+              </w:rPr>
+              <w:t xml:space="preserve"> </w:t>
+            </w:r>
+            <w:proofErr w:type="spellStart"/>
+            <w:r>
+              <w:rPr>
+                <w:rFonts w:ascii="Times New Roman" w:hAnsi="Times New Roman"/>
+                <w:i/>
+                <w:iCs/>
+                <w:color w:val="000000"/>
+                <w:sz w:val="18"/>
+                <w:szCs w:val="18"/>
+              </w:rPr>
+              <w:t>ada</w:t>
+            </w:r>
+            <w:proofErr w:type="spellEnd"/>
+            <w:r>
+              <w:rPr>
+                <w:rFonts w:ascii="Times New Roman" w:hAnsi="Times New Roman"/>
+                <w:i/>
+                <w:iCs/>
+                <w:color w:val="000000"/>
+                <w:sz w:val="18"/>
+                <w:szCs w:val="18"/>
+              </w:rPr>
+              <w:t xml:space="preserve"> </w:t>
+            </w:r>
+            <w:proofErr w:type="spellStart"/>
+            <w:r>
+              <w:rPr>
+                <w:rFonts w:ascii="Times New Roman" w:hAnsi="Times New Roman"/>
+                <w:i/>
+                <w:iCs/>
+                <w:color w:val="000000"/>
+                <w:sz w:val="18"/>
+                <w:szCs w:val="18"/>
+              </w:rPr>
+              <w:t>cedera</w:t>
+            </w:r>
+            <w:proofErr w:type="spellEnd"/>
+            <w:r>
+              <w:rPr>
+                <w:rFonts w:ascii="Times New Roman" w:hAnsi="Times New Roman"/>
+                <w:i/>
+                <w:iCs/>
+                <w:color w:val="000000"/>
+                <w:sz w:val="18"/>
+                <w:szCs w:val="18"/>
+              </w:rPr>
+              <w:t xml:space="preserve"> </w:t>
+            </w:r>
+            <w:proofErr w:type="spellStart"/>
+            <w:r>
+              <w:rPr>
+                <w:rFonts w:ascii="Times New Roman" w:hAnsi="Times New Roman"/>
+                <w:i/>
+                <w:iCs/>
+                <w:color w:val="000000"/>
+                <w:sz w:val="18"/>
+                <w:szCs w:val="18"/>
+              </w:rPr>
+              <w:t>dan</w:t>
+            </w:r>
+            <w:proofErr w:type="spellEnd"/>
+            <w:r>
+              <w:rPr>
+                <w:rFonts w:ascii="Times New Roman" w:hAnsi="Times New Roman"/>
+                <w:i/>
+                <w:iCs/>
+                <w:color w:val="000000"/>
+                <w:sz w:val="18"/>
+                <w:szCs w:val="18"/>
+              </w:rPr>
+              <w:t xml:space="preserve"> </w:t>
+            </w:r>
+            <w:proofErr w:type="spellStart"/>
+            <w:r>
+              <w:rPr>
+                <w:rFonts w:ascii="Times New Roman" w:hAnsi="Times New Roman"/>
+                <w:i/>
+                <w:iCs/>
+                <w:color w:val="000000"/>
+                <w:sz w:val="18"/>
+                <w:szCs w:val="18"/>
+              </w:rPr>
+              <w:t>tidak</w:t>
+            </w:r>
+            <w:proofErr w:type="spellEnd"/>
+            <w:r>
+              <w:rPr>
+                <w:rFonts w:ascii="Times New Roman" w:hAnsi="Times New Roman"/>
+                <w:i/>
+                <w:iCs/>
+                <w:color w:val="000000"/>
+                <w:sz w:val="18"/>
+                <w:szCs w:val="18"/>
+              </w:rPr>
+              <w:t xml:space="preserve"> </w:t>
+            </w:r>
+            <w:proofErr w:type="spellStart"/>
+            <w:r>
+              <w:rPr>
+                <w:rFonts w:ascii="Times New Roman" w:hAnsi="Times New Roman"/>
+                <w:i/>
+                <w:iCs/>
+                <w:color w:val="000000"/>
+                <w:sz w:val="18"/>
+                <w:szCs w:val="18"/>
+              </w:rPr>
+              <w:t>ada</w:t>
+            </w:r>
+            <w:proofErr w:type="spellEnd"/>
+            <w:r>
+              <w:rPr>
+                <w:rFonts w:ascii="Times New Roman" w:hAnsi="Times New Roman"/>
+                <w:i/>
+                <w:iCs/>
+                <w:color w:val="000000"/>
+                <w:sz w:val="18"/>
+                <w:szCs w:val="18"/>
+              </w:rPr>
+              <w:t xml:space="preserve"> </w:t>
+            </w:r>
+            <w:proofErr w:type="spellStart"/>
+            <w:r>
+              <w:rPr>
+                <w:rFonts w:ascii="Times New Roman" w:hAnsi="Times New Roman"/>
+                <w:i/>
+                <w:iCs/>
+                <w:color w:val="000000"/>
+                <w:sz w:val="18"/>
+                <w:szCs w:val="18"/>
+              </w:rPr>
+              <w:t>hilang</w:t>
+            </w:r>
+            <w:proofErr w:type="spellEnd"/>
+            <w:r>
+              <w:rPr>
+                <w:rFonts w:ascii="Times New Roman" w:hAnsi="Times New Roman"/>
+                <w:i/>
+                <w:iCs/>
+                <w:color w:val="000000"/>
+                <w:sz w:val="18"/>
+                <w:szCs w:val="18"/>
+              </w:rPr>
+              <w:t xml:space="preserve"> </w:t>
+            </w:r>
+            <w:proofErr w:type="spellStart"/>
+            <w:r>
+              <w:rPr>
+                <w:rFonts w:ascii="Times New Roman" w:hAnsi="Times New Roman"/>
+                <w:i/>
+                <w:iCs/>
+                <w:color w:val="000000"/>
+                <w:sz w:val="18"/>
+                <w:szCs w:val="18"/>
+              </w:rPr>
+              <w:t>hari</w:t>
+            </w:r>
+            <w:proofErr w:type="spellEnd"/>
+            <w:r>
+              <w:rPr>
+                <w:rFonts w:ascii="Times New Roman" w:hAnsi="Times New Roman"/>
+                <w:i/>
+                <w:iCs/>
+                <w:color w:val="000000"/>
+                <w:sz w:val="18"/>
+                <w:szCs w:val="18"/>
+              </w:rPr>
+              <w:t xml:space="preserve"> </w:t>
+            </w:r>
+            <w:proofErr w:type="spellStart"/>
+            <w:r>
+              <w:rPr>
+                <w:rFonts w:ascii="Times New Roman" w:hAnsi="Times New Roman"/>
+                <w:i/>
+                <w:iCs/>
+                <w:color w:val="000000"/>
+                <w:sz w:val="18"/>
+                <w:szCs w:val="18"/>
+              </w:rPr>
+              <w:t>kerja</w:t>
+            </w:r>
+            <w:proofErr w:type="spellEnd"/>
+            <w:r>
+              <w:rPr>
+                <w:rFonts w:ascii="Times New Roman" w:hAnsi="Times New Roman"/>
+                <w:i/>
+                <w:iCs/>
+                <w:color w:val="000000"/>
+                <w:sz w:val="18"/>
+                <w:szCs w:val="18"/>
+              </w:rPr>
+              <w:t xml:space="preserve">), </w:t>
+            </w:r>
+            <w:proofErr w:type="spellStart"/>
+            <w:r>
+              <w:rPr>
+                <w:rFonts w:ascii="Times New Roman" w:hAnsi="Times New Roman"/>
+                <w:b/>
+                <w:bCs/>
+                <w:i/>
+                <w:iCs/>
+                <w:color w:val="000000"/>
+                <w:sz w:val="18"/>
+                <w:szCs w:val="18"/>
+              </w:rPr>
+              <w:t>Cedera</w:t>
+            </w:r>
+            <w:proofErr w:type="spellEnd"/>
+            <w:r>
+              <w:rPr>
+                <w:rFonts w:ascii="Times New Roman" w:hAnsi="Times New Roman"/>
+                <w:b/>
+                <w:bCs/>
+                <w:i/>
+                <w:iCs/>
+                <w:color w:val="000000"/>
+                <w:sz w:val="18"/>
+                <w:szCs w:val="18"/>
+              </w:rPr>
+              <w:t xml:space="preserve"> </w:t>
+            </w:r>
+            <w:proofErr w:type="spellStart"/>
+            <w:r>
+              <w:rPr>
+                <w:rFonts w:ascii="Times New Roman" w:hAnsi="Times New Roman"/>
+                <w:b/>
+                <w:bCs/>
+                <w:i/>
+                <w:iCs/>
+                <w:color w:val="000000"/>
+                <w:sz w:val="18"/>
+                <w:szCs w:val="18"/>
+              </w:rPr>
+              <w:t>Ringan</w:t>
+            </w:r>
+            <w:proofErr w:type="spellEnd"/>
+            <w:r>
+              <w:rPr>
+                <w:rFonts w:ascii="Times New Roman" w:hAnsi="Times New Roman"/>
+                <w:i/>
+                <w:iCs/>
+                <w:color w:val="000000"/>
+                <w:sz w:val="18"/>
+                <w:szCs w:val="18"/>
+              </w:rPr>
+              <w:t xml:space="preserve"> (</w:t>
+            </w:r>
+            <w:proofErr w:type="spellStart"/>
+            <w:r>
+              <w:rPr>
+                <w:rFonts w:ascii="Times New Roman" w:hAnsi="Times New Roman"/>
+                <w:i/>
+                <w:iCs/>
+                <w:color w:val="000000"/>
+                <w:sz w:val="18"/>
+                <w:szCs w:val="18"/>
+              </w:rPr>
+              <w:t>Mengalami</w:t>
+            </w:r>
+            <w:proofErr w:type="spellEnd"/>
+            <w:r>
+              <w:rPr>
+                <w:rFonts w:ascii="Times New Roman" w:hAnsi="Times New Roman"/>
+                <w:i/>
+                <w:iCs/>
+                <w:color w:val="000000"/>
+                <w:sz w:val="18"/>
+                <w:szCs w:val="18"/>
+              </w:rPr>
+              <w:t xml:space="preserve"> </w:t>
+            </w:r>
+            <w:proofErr w:type="spellStart"/>
+            <w:r>
+              <w:rPr>
+                <w:rFonts w:ascii="Times New Roman" w:hAnsi="Times New Roman"/>
+                <w:i/>
+                <w:iCs/>
+                <w:color w:val="000000"/>
+                <w:sz w:val="18"/>
+                <w:szCs w:val="18"/>
+              </w:rPr>
+              <w:t>cedera</w:t>
+            </w:r>
+            <w:proofErr w:type="spellEnd"/>
+            <w:r>
+              <w:rPr>
+                <w:rFonts w:ascii="Times New Roman" w:hAnsi="Times New Roman"/>
+                <w:i/>
+                <w:iCs/>
+                <w:color w:val="000000"/>
+                <w:sz w:val="18"/>
+                <w:szCs w:val="18"/>
+              </w:rPr>
+              <w:t xml:space="preserve"> </w:t>
+            </w:r>
+            <w:proofErr w:type="spellStart"/>
+            <w:r>
+              <w:rPr>
+                <w:rFonts w:ascii="Times New Roman" w:hAnsi="Times New Roman"/>
+                <w:i/>
+                <w:iCs/>
+                <w:color w:val="000000"/>
+                <w:sz w:val="18"/>
+                <w:szCs w:val="18"/>
+              </w:rPr>
+              <w:t>ringan</w:t>
+            </w:r>
+            <w:proofErr w:type="spellEnd"/>
+            <w:r>
+              <w:rPr>
+                <w:rFonts w:ascii="Times New Roman" w:hAnsi="Times New Roman"/>
+                <w:i/>
+                <w:iCs/>
+                <w:color w:val="000000"/>
+                <w:sz w:val="18"/>
+                <w:szCs w:val="18"/>
+              </w:rPr>
+              <w:t>/</w:t>
+            </w:r>
+            <w:proofErr w:type="spellStart"/>
+            <w:r>
+              <w:rPr>
+                <w:rFonts w:ascii="Times New Roman" w:hAnsi="Times New Roman"/>
+                <w:i/>
+                <w:iCs/>
+                <w:color w:val="000000"/>
+                <w:sz w:val="18"/>
+                <w:szCs w:val="18"/>
+              </w:rPr>
+              <w:t>mendapat</w:t>
+            </w:r>
+            <w:proofErr w:type="spellEnd"/>
+            <w:r>
+              <w:rPr>
+                <w:rFonts w:ascii="Times New Roman" w:hAnsi="Times New Roman"/>
+                <w:i/>
+                <w:iCs/>
+                <w:color w:val="000000"/>
+                <w:sz w:val="18"/>
+                <w:szCs w:val="18"/>
+              </w:rPr>
+              <w:t xml:space="preserve"> P3K </w:t>
+            </w:r>
+            <w:proofErr w:type="spellStart"/>
+            <w:r>
+              <w:rPr>
+                <w:rFonts w:ascii="Times New Roman" w:hAnsi="Times New Roman"/>
+                <w:i/>
+                <w:iCs/>
+                <w:color w:val="000000"/>
+                <w:sz w:val="18"/>
+                <w:szCs w:val="18"/>
+              </w:rPr>
+              <w:t>tapi</w:t>
+            </w:r>
+            <w:proofErr w:type="spellEnd"/>
+            <w:r>
+              <w:rPr>
+                <w:rFonts w:ascii="Times New Roman" w:hAnsi="Times New Roman"/>
+                <w:i/>
+                <w:iCs/>
+                <w:color w:val="000000"/>
+                <w:sz w:val="18"/>
+                <w:szCs w:val="18"/>
+              </w:rPr>
+              <w:t xml:space="preserve"> </w:t>
+            </w:r>
+            <w:proofErr w:type="spellStart"/>
+            <w:r>
+              <w:rPr>
+                <w:rFonts w:ascii="Times New Roman" w:hAnsi="Times New Roman"/>
+                <w:i/>
+                <w:iCs/>
+                <w:color w:val="000000"/>
+                <w:sz w:val="18"/>
+                <w:szCs w:val="18"/>
+              </w:rPr>
+              <w:t>tidak</w:t>
+            </w:r>
+            <w:proofErr w:type="spellEnd"/>
+            <w:r>
+              <w:rPr>
+                <w:rFonts w:ascii="Times New Roman" w:hAnsi="Times New Roman"/>
+                <w:i/>
+                <w:iCs/>
+                <w:color w:val="000000"/>
+                <w:sz w:val="18"/>
+                <w:szCs w:val="18"/>
+              </w:rPr>
+              <w:t xml:space="preserve"> </w:t>
+            </w:r>
+            <w:proofErr w:type="spellStart"/>
+            <w:r>
+              <w:rPr>
+                <w:rFonts w:ascii="Times New Roman" w:hAnsi="Times New Roman"/>
+                <w:i/>
+                <w:iCs/>
+                <w:color w:val="000000"/>
+                <w:sz w:val="18"/>
+                <w:szCs w:val="18"/>
+              </w:rPr>
+              <w:t>ada</w:t>
+            </w:r>
+            <w:proofErr w:type="spellEnd"/>
+            <w:r>
+              <w:rPr>
+                <w:rFonts w:ascii="Times New Roman" w:hAnsi="Times New Roman"/>
+                <w:i/>
+                <w:iCs/>
+                <w:color w:val="000000"/>
+                <w:sz w:val="18"/>
+                <w:szCs w:val="18"/>
+              </w:rPr>
+              <w:t xml:space="preserve"> </w:t>
+            </w:r>
+            <w:proofErr w:type="spellStart"/>
+            <w:r>
+              <w:rPr>
+                <w:rFonts w:ascii="Times New Roman" w:hAnsi="Times New Roman"/>
+                <w:i/>
+                <w:iCs/>
+                <w:color w:val="000000"/>
+                <w:sz w:val="18"/>
+                <w:szCs w:val="18"/>
+              </w:rPr>
+              <w:t>hilang</w:t>
+            </w:r>
+            <w:proofErr w:type="spellEnd"/>
+            <w:r>
+              <w:rPr>
+                <w:rFonts w:ascii="Times New Roman" w:hAnsi="Times New Roman"/>
+                <w:i/>
+                <w:iCs/>
+                <w:color w:val="000000"/>
+                <w:sz w:val="18"/>
+                <w:szCs w:val="18"/>
+              </w:rPr>
+              <w:t xml:space="preserve"> </w:t>
+            </w:r>
+            <w:proofErr w:type="spellStart"/>
+            <w:r>
+              <w:rPr>
+                <w:rFonts w:ascii="Times New Roman" w:hAnsi="Times New Roman"/>
+                <w:i/>
+                <w:iCs/>
+                <w:color w:val="000000"/>
+                <w:sz w:val="18"/>
+                <w:szCs w:val="18"/>
+              </w:rPr>
+              <w:t>hari</w:t>
+            </w:r>
+            <w:proofErr w:type="spellEnd"/>
+            <w:r>
+              <w:rPr>
+                <w:rFonts w:ascii="Times New Roman" w:hAnsi="Times New Roman"/>
+                <w:i/>
+                <w:iCs/>
+                <w:color w:val="000000"/>
+                <w:sz w:val="18"/>
+                <w:szCs w:val="18"/>
+              </w:rPr>
+              <w:t xml:space="preserve"> </w:t>
+            </w:r>
+            <w:proofErr w:type="spellStart"/>
+            <w:r>
+              <w:rPr>
+                <w:rFonts w:ascii="Times New Roman" w:hAnsi="Times New Roman"/>
+                <w:i/>
+                <w:iCs/>
+                <w:color w:val="000000"/>
+                <w:sz w:val="18"/>
+                <w:szCs w:val="18"/>
+              </w:rPr>
+              <w:t>kerja</w:t>
+            </w:r>
+            <w:proofErr w:type="spellEnd"/>
+            <w:r>
+              <w:rPr>
+                <w:rFonts w:ascii="Times New Roman" w:hAnsi="Times New Roman"/>
+                <w:i/>
+                <w:iCs/>
+                <w:color w:val="000000"/>
+                <w:sz w:val="18"/>
+                <w:szCs w:val="18"/>
+              </w:rPr>
+              <w:t xml:space="preserve">), </w:t>
+            </w:r>
+            <w:proofErr w:type="spellStart"/>
+            <w:r>
+              <w:rPr>
+                <w:rFonts w:ascii="Times New Roman" w:hAnsi="Times New Roman"/>
+                <w:b/>
+                <w:bCs/>
+                <w:i/>
+                <w:iCs/>
+                <w:color w:val="000000"/>
+                <w:sz w:val="18"/>
+                <w:szCs w:val="18"/>
+              </w:rPr>
+              <w:t>Cedera</w:t>
+            </w:r>
+            <w:proofErr w:type="spellEnd"/>
+            <w:r>
+              <w:rPr>
+                <w:rFonts w:ascii="Times New Roman" w:hAnsi="Times New Roman"/>
+                <w:b/>
+                <w:bCs/>
+                <w:i/>
+                <w:iCs/>
+                <w:color w:val="000000"/>
+                <w:sz w:val="18"/>
+                <w:szCs w:val="18"/>
+              </w:rPr>
+              <w:t xml:space="preserve"> </w:t>
+            </w:r>
+            <w:proofErr w:type="spellStart"/>
+            <w:r>
+              <w:rPr>
+                <w:rFonts w:ascii="Times New Roman" w:hAnsi="Times New Roman"/>
+                <w:b/>
+                <w:bCs/>
+                <w:i/>
+                <w:iCs/>
+                <w:color w:val="000000"/>
+                <w:sz w:val="18"/>
+                <w:szCs w:val="18"/>
+              </w:rPr>
+              <w:t>Sedang</w:t>
+            </w:r>
+            <w:proofErr w:type="spellEnd"/>
+            <w:r>
+              <w:rPr>
+                <w:rFonts w:ascii="Times New Roman" w:hAnsi="Times New Roman"/>
+                <w:i/>
+                <w:iCs/>
+                <w:color w:val="000000"/>
+                <w:sz w:val="18"/>
+                <w:szCs w:val="18"/>
+              </w:rPr>
+              <w:t xml:space="preserve"> (</w:t>
+            </w:r>
+            <w:proofErr w:type="spellStart"/>
+            <w:r>
+              <w:rPr>
+                <w:rFonts w:ascii="Times New Roman" w:hAnsi="Times New Roman"/>
+                <w:i/>
+                <w:iCs/>
+                <w:color w:val="000000"/>
+                <w:sz w:val="18"/>
+                <w:szCs w:val="18"/>
+              </w:rPr>
+              <w:t>Mengalami</w:t>
+            </w:r>
+            <w:proofErr w:type="spellEnd"/>
+            <w:r>
+              <w:rPr>
+                <w:rFonts w:ascii="Times New Roman" w:hAnsi="Times New Roman"/>
+                <w:i/>
+                <w:iCs/>
+                <w:color w:val="000000"/>
+                <w:sz w:val="18"/>
+                <w:szCs w:val="18"/>
+              </w:rPr>
+              <w:t xml:space="preserve"> </w:t>
+            </w:r>
+            <w:proofErr w:type="spellStart"/>
+            <w:r>
+              <w:rPr>
+                <w:rFonts w:ascii="Times New Roman" w:hAnsi="Times New Roman"/>
+                <w:i/>
+                <w:iCs/>
+                <w:color w:val="000000"/>
+                <w:sz w:val="18"/>
+                <w:szCs w:val="18"/>
+              </w:rPr>
+              <w:t>cedera</w:t>
+            </w:r>
+            <w:proofErr w:type="spellEnd"/>
+            <w:r>
+              <w:rPr>
+                <w:rFonts w:ascii="Times New Roman" w:hAnsi="Times New Roman"/>
+                <w:i/>
+                <w:iCs/>
+                <w:color w:val="000000"/>
+                <w:sz w:val="18"/>
+                <w:szCs w:val="18"/>
+              </w:rPr>
+              <w:t xml:space="preserve"> yang </w:t>
+            </w:r>
+            <w:proofErr w:type="spellStart"/>
+            <w:r>
+              <w:rPr>
+                <w:rFonts w:ascii="Times New Roman" w:hAnsi="Times New Roman"/>
+                <w:i/>
+                <w:iCs/>
+                <w:color w:val="000000"/>
+                <w:sz w:val="18"/>
+                <w:szCs w:val="18"/>
+              </w:rPr>
+              <w:t>memerlukan</w:t>
+            </w:r>
+            <w:proofErr w:type="spellEnd"/>
+            <w:r>
+              <w:rPr>
+                <w:rFonts w:ascii="Times New Roman" w:hAnsi="Times New Roman"/>
+                <w:i/>
+                <w:iCs/>
+                <w:color w:val="000000"/>
+                <w:sz w:val="18"/>
+                <w:szCs w:val="18"/>
+              </w:rPr>
+              <w:t xml:space="preserve"> </w:t>
+            </w:r>
+            <w:proofErr w:type="spellStart"/>
+            <w:r>
+              <w:rPr>
+                <w:rFonts w:ascii="Times New Roman" w:hAnsi="Times New Roman"/>
+                <w:i/>
+                <w:iCs/>
+                <w:color w:val="000000"/>
+                <w:sz w:val="18"/>
+                <w:szCs w:val="18"/>
+              </w:rPr>
+              <w:t>pertolongan</w:t>
+            </w:r>
+            <w:proofErr w:type="spellEnd"/>
+            <w:r>
+              <w:rPr>
+                <w:rFonts w:ascii="Times New Roman" w:hAnsi="Times New Roman"/>
+                <w:i/>
+                <w:iCs/>
+                <w:color w:val="000000"/>
+                <w:sz w:val="18"/>
+                <w:szCs w:val="18"/>
+              </w:rPr>
+              <w:t xml:space="preserve"> </w:t>
+            </w:r>
+            <w:proofErr w:type="spellStart"/>
+            <w:r>
+              <w:rPr>
+                <w:rFonts w:ascii="Times New Roman" w:hAnsi="Times New Roman"/>
+                <w:i/>
+                <w:iCs/>
+                <w:color w:val="000000"/>
+                <w:sz w:val="18"/>
+                <w:szCs w:val="18"/>
+              </w:rPr>
+              <w:t>medis</w:t>
+            </w:r>
+            <w:proofErr w:type="spellEnd"/>
+            <w:r>
+              <w:rPr>
+                <w:rFonts w:ascii="Times New Roman" w:hAnsi="Times New Roman"/>
+                <w:i/>
+                <w:iCs/>
+                <w:color w:val="000000"/>
+                <w:sz w:val="18"/>
+                <w:szCs w:val="18"/>
+              </w:rPr>
+              <w:t xml:space="preserve"> </w:t>
+            </w:r>
+            <w:proofErr w:type="spellStart"/>
+            <w:r>
+              <w:rPr>
+                <w:rFonts w:ascii="Times New Roman" w:hAnsi="Times New Roman"/>
+                <w:i/>
+                <w:iCs/>
+                <w:color w:val="000000"/>
+                <w:sz w:val="18"/>
+                <w:szCs w:val="18"/>
+              </w:rPr>
+              <w:t>tapi</w:t>
+            </w:r>
+            <w:proofErr w:type="spellEnd"/>
+            <w:r>
+              <w:rPr>
+                <w:rFonts w:ascii="Times New Roman" w:hAnsi="Times New Roman"/>
+                <w:i/>
+                <w:iCs/>
+                <w:color w:val="000000"/>
+                <w:sz w:val="18"/>
+                <w:szCs w:val="18"/>
+              </w:rPr>
+              <w:t xml:space="preserve"> </w:t>
+            </w:r>
+            <w:proofErr w:type="spellStart"/>
+            <w:r>
+              <w:rPr>
+                <w:rFonts w:ascii="Times New Roman" w:hAnsi="Times New Roman"/>
+                <w:i/>
+                <w:iCs/>
+                <w:color w:val="000000"/>
+                <w:sz w:val="18"/>
+                <w:szCs w:val="18"/>
+              </w:rPr>
+              <w:t>adanya</w:t>
+            </w:r>
+            <w:proofErr w:type="spellEnd"/>
+            <w:r>
+              <w:rPr>
+                <w:rFonts w:ascii="Times New Roman" w:hAnsi="Times New Roman"/>
+                <w:i/>
+                <w:iCs/>
+                <w:color w:val="000000"/>
+                <w:sz w:val="18"/>
+                <w:szCs w:val="18"/>
+              </w:rPr>
+              <w:t xml:space="preserve"> </w:t>
+            </w:r>
+            <w:proofErr w:type="spellStart"/>
+            <w:r>
+              <w:rPr>
+                <w:rFonts w:ascii="Times New Roman" w:hAnsi="Times New Roman"/>
+                <w:i/>
+                <w:iCs/>
+                <w:color w:val="000000"/>
+                <w:sz w:val="18"/>
+                <w:szCs w:val="18"/>
+              </w:rPr>
+              <w:t>hilang</w:t>
+            </w:r>
+            <w:proofErr w:type="spellEnd"/>
+            <w:r>
+              <w:rPr>
+                <w:rFonts w:ascii="Times New Roman" w:hAnsi="Times New Roman"/>
+                <w:i/>
+                <w:iCs/>
+                <w:color w:val="000000"/>
+                <w:sz w:val="18"/>
+                <w:szCs w:val="18"/>
+              </w:rPr>
+              <w:t xml:space="preserve"> </w:t>
+            </w:r>
+            <w:proofErr w:type="spellStart"/>
+            <w:r>
+              <w:rPr>
+                <w:rFonts w:ascii="Times New Roman" w:hAnsi="Times New Roman"/>
+                <w:i/>
+                <w:iCs/>
+                <w:color w:val="000000"/>
+                <w:sz w:val="18"/>
+                <w:szCs w:val="18"/>
+              </w:rPr>
+              <w:t>hari</w:t>
+            </w:r>
+            <w:proofErr w:type="spellEnd"/>
+            <w:r>
+              <w:rPr>
+                <w:rFonts w:ascii="Times New Roman" w:hAnsi="Times New Roman"/>
+                <w:i/>
+                <w:iCs/>
+                <w:color w:val="000000"/>
+                <w:sz w:val="18"/>
+                <w:szCs w:val="18"/>
+              </w:rPr>
+              <w:t xml:space="preserve"> </w:t>
+            </w:r>
+            <w:proofErr w:type="spellStart"/>
+            <w:r>
+              <w:rPr>
+                <w:rFonts w:ascii="Times New Roman" w:hAnsi="Times New Roman"/>
+                <w:i/>
+                <w:iCs/>
+                <w:color w:val="000000"/>
+                <w:sz w:val="18"/>
+                <w:szCs w:val="18"/>
+              </w:rPr>
+              <w:t>kerja</w:t>
+            </w:r>
+            <w:proofErr w:type="spellEnd"/>
+            <w:r>
+              <w:rPr>
+                <w:rFonts w:ascii="Times New Roman" w:hAnsi="Times New Roman"/>
+                <w:i/>
+                <w:iCs/>
+                <w:color w:val="000000"/>
+                <w:sz w:val="18"/>
+                <w:szCs w:val="18"/>
+              </w:rPr>
+              <w:t xml:space="preserve">), </w:t>
+            </w:r>
+            <w:proofErr w:type="spellStart"/>
+            <w:r>
+              <w:rPr>
+                <w:rFonts w:ascii="Times New Roman" w:hAnsi="Times New Roman"/>
+                <w:b/>
+                <w:bCs/>
+                <w:i/>
+                <w:iCs/>
+                <w:color w:val="000000"/>
+                <w:sz w:val="18"/>
+                <w:szCs w:val="18"/>
+              </w:rPr>
+              <w:t>Cedera</w:t>
+            </w:r>
+            <w:proofErr w:type="spellEnd"/>
+            <w:r>
+              <w:rPr>
+                <w:rFonts w:ascii="Times New Roman" w:hAnsi="Times New Roman"/>
+                <w:b/>
+                <w:bCs/>
+                <w:i/>
+                <w:iCs/>
+                <w:color w:val="000000"/>
+                <w:sz w:val="18"/>
+                <w:szCs w:val="18"/>
+              </w:rPr>
+              <w:t xml:space="preserve"> </w:t>
+            </w:r>
+            <w:proofErr w:type="spellStart"/>
+            <w:r>
+              <w:rPr>
+                <w:rFonts w:ascii="Times New Roman" w:hAnsi="Times New Roman"/>
+                <w:b/>
+                <w:bCs/>
+                <w:i/>
+                <w:iCs/>
+                <w:color w:val="000000"/>
+                <w:sz w:val="18"/>
+                <w:szCs w:val="18"/>
+              </w:rPr>
+              <w:t>Berat</w:t>
+            </w:r>
+            <w:proofErr w:type="spellEnd"/>
+            <w:r>
+              <w:rPr>
+                <w:rFonts w:ascii="Times New Roman" w:hAnsi="Times New Roman"/>
+                <w:b/>
+                <w:bCs/>
+                <w:i/>
+                <w:iCs/>
+                <w:color w:val="000000"/>
+                <w:sz w:val="18"/>
+                <w:szCs w:val="18"/>
+              </w:rPr>
+              <w:t xml:space="preserve"> </w:t>
+            </w:r>
+            <w:r>
+              <w:rPr>
+                <w:rFonts w:ascii="Times New Roman" w:hAnsi="Times New Roman"/>
+                <w:i/>
+                <w:iCs/>
+                <w:color w:val="000000"/>
+                <w:sz w:val="18"/>
+                <w:szCs w:val="18"/>
+              </w:rPr>
+              <w:t>(</w:t>
+            </w:r>
+            <w:proofErr w:type="spellStart"/>
+            <w:r>
+              <w:rPr>
+                <w:rFonts w:ascii="Times New Roman" w:hAnsi="Times New Roman"/>
+                <w:i/>
+                <w:iCs/>
+                <w:color w:val="000000"/>
+                <w:sz w:val="18"/>
+                <w:szCs w:val="18"/>
+              </w:rPr>
+              <w:t>Mengalami</w:t>
+            </w:r>
+            <w:proofErr w:type="spellEnd"/>
+            <w:r>
+              <w:rPr>
+                <w:rFonts w:ascii="Times New Roman" w:hAnsi="Times New Roman"/>
+                <w:i/>
+                <w:iCs/>
+                <w:color w:val="000000"/>
+                <w:sz w:val="18"/>
+                <w:szCs w:val="18"/>
+              </w:rPr>
+              <w:t xml:space="preserve"> </w:t>
+            </w:r>
+            <w:proofErr w:type="spellStart"/>
+            <w:r>
+              <w:rPr>
+                <w:rFonts w:ascii="Times New Roman" w:hAnsi="Times New Roman"/>
+                <w:i/>
+                <w:iCs/>
+                <w:color w:val="000000"/>
+                <w:sz w:val="18"/>
+                <w:szCs w:val="18"/>
+              </w:rPr>
+              <w:t>cedera</w:t>
+            </w:r>
+            <w:proofErr w:type="spellEnd"/>
+            <w:r>
+              <w:rPr>
+                <w:rFonts w:ascii="Times New Roman" w:hAnsi="Times New Roman"/>
+                <w:i/>
+                <w:iCs/>
+                <w:color w:val="000000"/>
+                <w:sz w:val="18"/>
+                <w:szCs w:val="18"/>
+              </w:rPr>
+              <w:t xml:space="preserve"> yang </w:t>
+            </w:r>
+            <w:proofErr w:type="spellStart"/>
+            <w:r>
+              <w:rPr>
+                <w:rFonts w:ascii="Times New Roman" w:hAnsi="Times New Roman"/>
+                <w:i/>
+                <w:iCs/>
+                <w:color w:val="000000"/>
+                <w:sz w:val="18"/>
+                <w:szCs w:val="18"/>
+              </w:rPr>
+              <w:t>memerlukan</w:t>
+            </w:r>
+            <w:proofErr w:type="spellEnd"/>
+            <w:r>
+              <w:rPr>
+                <w:rFonts w:ascii="Times New Roman" w:hAnsi="Times New Roman"/>
+                <w:i/>
+                <w:iCs/>
+                <w:color w:val="000000"/>
+                <w:sz w:val="18"/>
+                <w:szCs w:val="18"/>
+              </w:rPr>
+              <w:t xml:space="preserve"> </w:t>
+            </w:r>
+            <w:proofErr w:type="spellStart"/>
+            <w:r>
+              <w:rPr>
+                <w:rFonts w:ascii="Times New Roman" w:hAnsi="Times New Roman"/>
+                <w:i/>
+                <w:iCs/>
+                <w:color w:val="000000"/>
+                <w:sz w:val="18"/>
+                <w:szCs w:val="18"/>
+              </w:rPr>
+              <w:t>pertolongan</w:t>
+            </w:r>
+            <w:proofErr w:type="spellEnd"/>
+            <w:r>
+              <w:rPr>
+                <w:rFonts w:ascii="Times New Roman" w:hAnsi="Times New Roman"/>
+                <w:i/>
+                <w:iCs/>
+                <w:color w:val="000000"/>
+                <w:sz w:val="18"/>
+                <w:szCs w:val="18"/>
+              </w:rPr>
+              <w:t xml:space="preserve"> </w:t>
+            </w:r>
+            <w:proofErr w:type="spellStart"/>
+            <w:r>
+              <w:rPr>
+                <w:rFonts w:ascii="Times New Roman" w:hAnsi="Times New Roman"/>
+                <w:i/>
+                <w:iCs/>
+                <w:color w:val="000000"/>
+                <w:sz w:val="18"/>
+                <w:szCs w:val="18"/>
+              </w:rPr>
+              <w:t>medis</w:t>
+            </w:r>
+            <w:proofErr w:type="spellEnd"/>
+            <w:r>
+              <w:rPr>
+                <w:rFonts w:ascii="Times New Roman" w:hAnsi="Times New Roman"/>
+                <w:i/>
+                <w:iCs/>
+                <w:color w:val="000000"/>
+                <w:sz w:val="18"/>
+                <w:szCs w:val="18"/>
+              </w:rPr>
+              <w:t xml:space="preserve"> </w:t>
+            </w:r>
+            <w:proofErr w:type="spellStart"/>
+            <w:r>
+              <w:rPr>
+                <w:rFonts w:ascii="Times New Roman" w:hAnsi="Times New Roman"/>
+                <w:i/>
+                <w:iCs/>
+                <w:color w:val="000000"/>
+                <w:sz w:val="18"/>
+                <w:szCs w:val="18"/>
+              </w:rPr>
+              <w:t>dan</w:t>
+            </w:r>
+            <w:proofErr w:type="spellEnd"/>
+            <w:r>
+              <w:rPr>
+                <w:rFonts w:ascii="Times New Roman" w:hAnsi="Times New Roman"/>
+                <w:i/>
+                <w:iCs/>
+                <w:color w:val="000000"/>
+                <w:sz w:val="18"/>
+                <w:szCs w:val="18"/>
+              </w:rPr>
+              <w:t xml:space="preserve"> </w:t>
+            </w:r>
+            <w:proofErr w:type="spellStart"/>
+            <w:r>
+              <w:rPr>
+                <w:rFonts w:ascii="Times New Roman" w:hAnsi="Times New Roman"/>
+                <w:i/>
+                <w:iCs/>
+                <w:color w:val="000000"/>
+                <w:sz w:val="18"/>
+                <w:szCs w:val="18"/>
+              </w:rPr>
+              <w:t>atau</w:t>
+            </w:r>
+            <w:proofErr w:type="spellEnd"/>
+            <w:r>
+              <w:rPr>
+                <w:rFonts w:ascii="Times New Roman" w:hAnsi="Times New Roman"/>
+                <w:i/>
+                <w:iCs/>
+                <w:color w:val="000000"/>
+                <w:sz w:val="18"/>
+                <w:szCs w:val="18"/>
+              </w:rPr>
+              <w:t xml:space="preserve"> </w:t>
+            </w:r>
+            <w:proofErr w:type="spellStart"/>
+            <w:r>
+              <w:rPr>
+                <w:rFonts w:ascii="Times New Roman" w:hAnsi="Times New Roman"/>
+                <w:i/>
+                <w:iCs/>
+                <w:color w:val="000000"/>
+                <w:sz w:val="18"/>
+                <w:szCs w:val="18"/>
+              </w:rPr>
+              <w:t>rujukan</w:t>
+            </w:r>
+            <w:proofErr w:type="spellEnd"/>
+            <w:r>
+              <w:rPr>
+                <w:rFonts w:ascii="Times New Roman" w:hAnsi="Times New Roman"/>
+                <w:i/>
+                <w:iCs/>
+                <w:color w:val="000000"/>
+                <w:sz w:val="18"/>
+                <w:szCs w:val="18"/>
+              </w:rPr>
+              <w:t xml:space="preserve"> </w:t>
+            </w:r>
+            <w:proofErr w:type="spellStart"/>
+            <w:r>
+              <w:rPr>
+                <w:rFonts w:ascii="Times New Roman" w:hAnsi="Times New Roman"/>
+                <w:i/>
+                <w:iCs/>
+                <w:color w:val="000000"/>
+                <w:sz w:val="18"/>
+                <w:szCs w:val="18"/>
+              </w:rPr>
+              <w:t>medis</w:t>
+            </w:r>
+            <w:proofErr w:type="spellEnd"/>
+            <w:r>
+              <w:rPr>
+                <w:rFonts w:ascii="Times New Roman" w:hAnsi="Times New Roman"/>
+                <w:i/>
+                <w:iCs/>
+                <w:color w:val="000000"/>
+                <w:sz w:val="18"/>
+                <w:szCs w:val="18"/>
+              </w:rPr>
+              <w:t xml:space="preserve">, </w:t>
+            </w:r>
+            <w:proofErr w:type="spellStart"/>
+            <w:r>
+              <w:rPr>
+                <w:rFonts w:ascii="Times New Roman" w:hAnsi="Times New Roman"/>
+                <w:i/>
+                <w:iCs/>
+                <w:color w:val="000000"/>
+                <w:sz w:val="18"/>
+                <w:szCs w:val="18"/>
+              </w:rPr>
+              <w:t>cacat</w:t>
+            </w:r>
+            <w:proofErr w:type="spellEnd"/>
+            <w:r>
+              <w:rPr>
+                <w:rFonts w:ascii="Times New Roman" w:hAnsi="Times New Roman"/>
+                <w:i/>
+                <w:iCs/>
+                <w:color w:val="000000"/>
+                <w:sz w:val="18"/>
+                <w:szCs w:val="18"/>
+              </w:rPr>
+              <w:t xml:space="preserve"> </w:t>
+            </w:r>
+            <w:proofErr w:type="spellStart"/>
+            <w:r>
+              <w:rPr>
+                <w:rFonts w:ascii="Times New Roman" w:hAnsi="Times New Roman"/>
+                <w:i/>
+                <w:iCs/>
+                <w:color w:val="000000"/>
+                <w:sz w:val="18"/>
+                <w:szCs w:val="18"/>
+              </w:rPr>
+              <w:t>sementara</w:t>
+            </w:r>
+            <w:proofErr w:type="spellEnd"/>
+            <w:r>
+              <w:rPr>
+                <w:rFonts w:ascii="Times New Roman" w:hAnsi="Times New Roman"/>
+                <w:i/>
+                <w:iCs/>
+                <w:color w:val="000000"/>
+                <w:sz w:val="18"/>
+                <w:szCs w:val="18"/>
+              </w:rPr>
+              <w:t xml:space="preserve"> </w:t>
+            </w:r>
+            <w:proofErr w:type="spellStart"/>
+            <w:r>
+              <w:rPr>
+                <w:rFonts w:ascii="Times New Roman" w:hAnsi="Times New Roman"/>
+                <w:i/>
+                <w:iCs/>
+                <w:color w:val="000000"/>
+                <w:sz w:val="18"/>
+                <w:szCs w:val="18"/>
+              </w:rPr>
+              <w:t>dan</w:t>
+            </w:r>
+            <w:proofErr w:type="spellEnd"/>
+            <w:r>
+              <w:rPr>
+                <w:rFonts w:ascii="Times New Roman" w:hAnsi="Times New Roman"/>
+                <w:i/>
+                <w:iCs/>
+                <w:color w:val="000000"/>
+                <w:sz w:val="18"/>
+                <w:szCs w:val="18"/>
+              </w:rPr>
+              <w:t xml:space="preserve"> </w:t>
+            </w:r>
+            <w:proofErr w:type="spellStart"/>
+            <w:r>
+              <w:rPr>
+                <w:rFonts w:ascii="Times New Roman" w:hAnsi="Times New Roman"/>
+                <w:i/>
+                <w:iCs/>
+                <w:color w:val="000000"/>
+                <w:sz w:val="18"/>
+                <w:szCs w:val="18"/>
+              </w:rPr>
+              <w:t>adanya</w:t>
+            </w:r>
+            <w:proofErr w:type="spellEnd"/>
+            <w:r>
+              <w:rPr>
+                <w:rFonts w:ascii="Times New Roman" w:hAnsi="Times New Roman"/>
+                <w:i/>
+                <w:iCs/>
+                <w:color w:val="000000"/>
+                <w:sz w:val="18"/>
+                <w:szCs w:val="18"/>
+              </w:rPr>
+              <w:t xml:space="preserve"> </w:t>
+            </w:r>
+            <w:proofErr w:type="spellStart"/>
+            <w:r>
+              <w:rPr>
+                <w:rFonts w:ascii="Times New Roman" w:hAnsi="Times New Roman"/>
+                <w:i/>
+                <w:iCs/>
+                <w:color w:val="000000"/>
+                <w:sz w:val="18"/>
+                <w:szCs w:val="18"/>
+              </w:rPr>
+              <w:t>hilang</w:t>
+            </w:r>
+            <w:proofErr w:type="spellEnd"/>
+            <w:r>
+              <w:rPr>
+                <w:rFonts w:ascii="Times New Roman" w:hAnsi="Times New Roman"/>
+                <w:i/>
+                <w:iCs/>
+                <w:color w:val="000000"/>
+                <w:sz w:val="18"/>
+                <w:szCs w:val="18"/>
+              </w:rPr>
+              <w:t xml:space="preserve"> </w:t>
+            </w:r>
+            <w:proofErr w:type="spellStart"/>
+            <w:r>
+              <w:rPr>
+                <w:rFonts w:ascii="Times New Roman" w:hAnsi="Times New Roman"/>
+                <w:i/>
+                <w:iCs/>
+                <w:color w:val="000000"/>
+                <w:sz w:val="18"/>
+                <w:szCs w:val="18"/>
+              </w:rPr>
+              <w:t>hari</w:t>
+            </w:r>
+            <w:proofErr w:type="spellEnd"/>
+            <w:r>
+              <w:rPr>
+                <w:rFonts w:ascii="Times New Roman" w:hAnsi="Times New Roman"/>
+                <w:i/>
+                <w:iCs/>
+                <w:color w:val="000000"/>
+                <w:sz w:val="18"/>
+                <w:szCs w:val="18"/>
+              </w:rPr>
+              <w:t xml:space="preserve"> </w:t>
+            </w:r>
+            <w:proofErr w:type="spellStart"/>
+            <w:r>
+              <w:rPr>
+                <w:rFonts w:ascii="Times New Roman" w:hAnsi="Times New Roman"/>
+                <w:i/>
+                <w:iCs/>
+                <w:color w:val="000000"/>
+                <w:sz w:val="18"/>
+                <w:szCs w:val="18"/>
+              </w:rPr>
+              <w:t>kerja</w:t>
+            </w:r>
+            <w:proofErr w:type="spellEnd"/>
+            <w:r>
+              <w:rPr>
+                <w:rFonts w:ascii="Times New Roman" w:hAnsi="Times New Roman"/>
+                <w:i/>
+                <w:iCs/>
+                <w:color w:val="000000"/>
+                <w:sz w:val="18"/>
+                <w:szCs w:val="18"/>
+              </w:rPr>
+              <w:t xml:space="preserve">), </w:t>
+            </w:r>
+            <w:proofErr w:type="spellStart"/>
+            <w:r>
+              <w:rPr>
+                <w:rFonts w:ascii="Times New Roman" w:hAnsi="Times New Roman"/>
+                <w:b/>
+                <w:bCs/>
+                <w:i/>
+                <w:iCs/>
+                <w:color w:val="000000"/>
+                <w:sz w:val="18"/>
+                <w:szCs w:val="18"/>
+              </w:rPr>
+              <w:t>Meninggal</w:t>
+            </w:r>
+            <w:proofErr w:type="spellEnd"/>
+            <w:r>
+              <w:rPr>
+                <w:rFonts w:ascii="Times New Roman" w:hAnsi="Times New Roman"/>
+                <w:b/>
+                <w:bCs/>
+                <w:i/>
+                <w:iCs/>
+                <w:color w:val="000000"/>
+                <w:sz w:val="18"/>
+                <w:szCs w:val="18"/>
+              </w:rPr>
+              <w:t>/Fatal</w:t>
+            </w:r>
+            <w:r>
+              <w:rPr>
+                <w:rFonts w:ascii="Times New Roman" w:hAnsi="Times New Roman"/>
+                <w:i/>
+                <w:iCs/>
+                <w:color w:val="000000"/>
+                <w:sz w:val="18"/>
+                <w:szCs w:val="18"/>
+              </w:rPr>
+              <w:t xml:space="preserve"> (</w:t>
+            </w:r>
+            <w:proofErr w:type="spellStart"/>
+            <w:r>
+              <w:rPr>
+                <w:rFonts w:ascii="Times New Roman" w:hAnsi="Times New Roman"/>
+                <w:i/>
+                <w:iCs/>
+                <w:color w:val="000000"/>
+                <w:sz w:val="18"/>
+                <w:szCs w:val="18"/>
+              </w:rPr>
+              <w:t>Mengalami</w:t>
+            </w:r>
+            <w:proofErr w:type="spellEnd"/>
+            <w:r>
+              <w:rPr>
+                <w:rFonts w:ascii="Times New Roman" w:hAnsi="Times New Roman"/>
+                <w:i/>
+                <w:iCs/>
+                <w:color w:val="000000"/>
+                <w:sz w:val="18"/>
+                <w:szCs w:val="18"/>
+              </w:rPr>
+              <w:t xml:space="preserve"> </w:t>
+            </w:r>
+            <w:proofErr w:type="spellStart"/>
+            <w:r>
+              <w:rPr>
+                <w:rFonts w:ascii="Times New Roman" w:hAnsi="Times New Roman"/>
+                <w:i/>
+                <w:iCs/>
+                <w:color w:val="000000"/>
+                <w:sz w:val="18"/>
+                <w:szCs w:val="18"/>
+              </w:rPr>
+              <w:t>cacat</w:t>
+            </w:r>
+            <w:proofErr w:type="spellEnd"/>
+            <w:r>
+              <w:rPr>
+                <w:rFonts w:ascii="Times New Roman" w:hAnsi="Times New Roman"/>
+                <w:i/>
+                <w:iCs/>
+                <w:color w:val="000000"/>
+                <w:sz w:val="18"/>
+                <w:szCs w:val="18"/>
+              </w:rPr>
+              <w:t xml:space="preserve"> </w:t>
+            </w:r>
+            <w:proofErr w:type="spellStart"/>
+            <w:r>
+              <w:rPr>
+                <w:rFonts w:ascii="Times New Roman" w:hAnsi="Times New Roman"/>
+                <w:i/>
+                <w:iCs/>
+                <w:color w:val="000000"/>
+                <w:sz w:val="18"/>
+                <w:szCs w:val="18"/>
+              </w:rPr>
+              <w:t>permanen</w:t>
+            </w:r>
+            <w:proofErr w:type="spellEnd"/>
+            <w:r>
+              <w:rPr>
+                <w:rFonts w:ascii="Times New Roman" w:hAnsi="Times New Roman"/>
+                <w:i/>
+                <w:iCs/>
+                <w:color w:val="000000"/>
+                <w:sz w:val="18"/>
+                <w:szCs w:val="18"/>
+              </w:rPr>
+              <w:t xml:space="preserve"> </w:t>
+            </w:r>
+            <w:proofErr w:type="spellStart"/>
+            <w:r>
+              <w:rPr>
+                <w:rFonts w:ascii="Times New Roman" w:hAnsi="Times New Roman"/>
+                <w:i/>
+                <w:iCs/>
+                <w:color w:val="000000"/>
+                <w:sz w:val="18"/>
+                <w:szCs w:val="18"/>
+              </w:rPr>
+              <w:t>atau</w:t>
+            </w:r>
+            <w:proofErr w:type="spellEnd"/>
+            <w:r>
+              <w:rPr>
+                <w:rFonts w:ascii="Times New Roman" w:hAnsi="Times New Roman"/>
+                <w:i/>
+                <w:iCs/>
+                <w:color w:val="000000"/>
+                <w:sz w:val="18"/>
+                <w:szCs w:val="18"/>
+              </w:rPr>
+              <w:t xml:space="preserve"> </w:t>
+            </w:r>
+            <w:proofErr w:type="spellStart"/>
+            <w:r>
+              <w:rPr>
+                <w:rFonts w:ascii="Times New Roman" w:hAnsi="Times New Roman"/>
+                <w:i/>
+                <w:iCs/>
+                <w:color w:val="000000"/>
+                <w:sz w:val="18"/>
+                <w:szCs w:val="18"/>
+              </w:rPr>
+              <w:t>kematian</w:t>
+            </w:r>
+            <w:proofErr w:type="spellEnd"/>
+            <w:r>
+              <w:rPr>
+                <w:rFonts w:ascii="Times New Roman" w:hAnsi="Times New Roman"/>
+                <w:i/>
+                <w:iCs/>
+                <w:color w:val="000000"/>
+                <w:sz w:val="18"/>
+                <w:szCs w:val="18"/>
+              </w:rPr>
+              <w:t>).</w:t>
+            </w:r>
+            <w:proofErr w:type="gramEnd"/>
           </w:p>
         </w:tc>
       </w:tr>
@@ -2906,13 +4623,31 @@
                 <w:color w:val="000000"/>
               </w:rPr>
             </w:pPr>
-            <w:r>
-              <w:rPr>
-                <w:rFonts w:ascii="Times New Roman" w:hAnsi="Times New Roman"/>
-                <w:color w:val="000000"/>
-              </w:rPr>
-              <w:t>Jenis Kelamin</w:t>
-            </w:r>
+            <w:proofErr w:type="spellStart"/>
+            <w:r>
+              <w:rPr>
+                <w:rFonts w:ascii="Times New Roman" w:hAnsi="Times New Roman"/>
+                <w:color w:val="000000"/>
+              </w:rPr>
+              <w:t>Jenis</w:t>
+            </w:r>
+            <w:proofErr w:type="spellEnd"/>
+            <w:r>
+              <w:rPr>
+                <w:rFonts w:ascii="Times New Roman" w:hAnsi="Times New Roman"/>
+                <w:color w:val="000000"/>
+              </w:rPr>
+              <w:t xml:space="preserve"> </w:t>
+            </w:r>
+            <w:proofErr w:type="spellStart"/>
+            <w:r>
+              <w:rPr>
+                <w:rFonts w:ascii="Times New Roman" w:hAnsi="Times New Roman"/>
+                <w:color w:val="000000"/>
+              </w:rPr>
+              <w:t>Kelamin</w:t>
+            </w:r>
+            <w:proofErr w:type="spellEnd"/>
           </w:p>
         </w:tc>
         <w:tc>
@@ -2936,12 +4671,14 @@
               </w:rPr>
               <w:t>${</w:t>
             </w:r>
+            <w:proofErr w:type="spellStart"/>
             <w:r>
               <w:rPr>
                 <w:rFonts w:ascii="Times New Roman" w:hAnsi="Times New Roman"/>
               </w:rPr>
               <w:t>jk</w:t>
             </w:r>
+            <w:proofErr w:type="spellEnd"/>
             <w:r>
               <w:rPr>
                 <w:rFonts w:ascii="Times New Roman" w:hAnsi="Times New Roman"/>
@@ -2970,13 +4707,47 @@
                 <w:color w:val="000000"/>
               </w:rPr>
             </w:pPr>
-            <w:r>
-              <w:rPr>
-                <w:rFonts w:ascii="Times New Roman" w:hAnsi="Times New Roman"/>
-                <w:color w:val="000000"/>
-              </w:rPr>
-              <w:t>Tanggal Lahir / Usia</w:t>
-            </w:r>
+            <w:proofErr w:type="spellStart"/>
+            <w:r>
+              <w:rPr>
+                <w:rFonts w:ascii="Times New Roman" w:hAnsi="Times New Roman"/>
+                <w:color w:val="000000"/>
+              </w:rPr>
+              <w:t>Tanggal</w:t>
+            </w:r>
+            <w:proofErr w:type="spellEnd"/>
+            <w:r>
+              <w:rPr>
+                <w:rFonts w:ascii="Times New Roman" w:hAnsi="Times New Roman"/>
+                <w:color w:val="000000"/>
+              </w:rPr>
+              <w:t xml:space="preserve"> </w:t>
+            </w:r>
+            <w:proofErr w:type="spellStart"/>
+            <w:r>
+              <w:rPr>
+                <w:rFonts w:ascii="Times New Roman" w:hAnsi="Times New Roman"/>
+                <w:color w:val="000000"/>
+              </w:rPr>
+              <w:t>Lahir</w:t>
+            </w:r>
+            <w:proofErr w:type="spellEnd"/>
+            <w:r>
+              <w:rPr>
+                <w:rFonts w:ascii="Times New Roman" w:hAnsi="Times New Roman"/>
+                <w:color w:val="000000"/>
+              </w:rPr>
+              <w:t xml:space="preserve"> / </w:t>
+            </w:r>
+            <w:proofErr w:type="spellStart"/>
+            <w:r>
+              <w:rPr>
+                <w:rFonts w:ascii="Times New Roman" w:hAnsi="Times New Roman"/>
+                <w:color w:val="000000"/>
+              </w:rPr>
+              <w:t>Usia</w:t>
+            </w:r>
+            <w:proofErr w:type="spellEnd"/>
           </w:p>
         </w:tc>
         <w:tc>
@@ -3000,12 +4771,14 @@
               </w:rPr>
               <w:t>${</w:t>
             </w:r>
+            <w:proofErr w:type="spellStart"/>
             <w:r>
               <w:rPr>
                 <w:rFonts w:ascii="Times New Roman" w:hAnsi="Times New Roman"/>
               </w:rPr>
               <w:t>lahir</w:t>
             </w:r>
+            <w:proofErr w:type="spellEnd"/>
             <w:r>
               <w:rPr>
                 <w:rFonts w:ascii="Times New Roman" w:hAnsi="Times New Roman"/>
@@ -3024,12 +4797,14 @@
               </w:rPr>
               <w:t>${</w:t>
             </w:r>
+            <w:proofErr w:type="spellStart"/>
             <w:r>
               <w:rPr>
                 <w:rFonts w:ascii="Times New Roman" w:hAnsi="Times New Roman"/>
               </w:rPr>
               <w:t>usia</w:t>
             </w:r>
+            <w:proofErr w:type="spellEnd"/>
             <w:r>
               <w:rPr>
                 <w:rFonts w:ascii="Times New Roman" w:hAnsi="Times New Roman"/>
@@ -3058,6 +4833,7 @@
                 <w:color w:val="000000"/>
               </w:rPr>
             </w:pPr>
+            <w:proofErr w:type="spellStart"/>
             <w:r>
               <w:rPr>
                 <w:rFonts w:ascii="Times New Roman" w:hAnsi="Times New Roman"/>
@@ -3065,6 +4841,7 @@
               </w:rPr>
               <w:t>Jabatan</w:t>
             </w:r>
+            <w:proofErr w:type="spellEnd"/>
           </w:p>
         </w:tc>
         <w:tc>
@@ -3122,6 +4899,7 @@
                 <w:color w:val="000000"/>
               </w:rPr>
             </w:pPr>
+            <w:proofErr w:type="spellStart"/>
             <w:r>
               <w:rPr>
                 <w:rFonts w:ascii="Times New Roman" w:hAnsi="Times New Roman"/>
@@ -3129,6 +4907,7 @@
               </w:rPr>
               <w:t>Departemen</w:t>
             </w:r>
+            <w:proofErr w:type="spellEnd"/>
           </w:p>
         </w:tc>
         <w:tc>
@@ -3150,8 +4929,30 @@
               <w:rPr>
                 <w:rFonts w:ascii="Times New Roman" w:hAnsi="Times New Roman"/>
               </w:rPr>
-              <w:t>RS PKU Muhammadiyah Sukoharjo</w:t>
-            </w:r>
+              <w:t xml:space="preserve">RS PKU </w:t>
+            </w:r>
+            <w:proofErr w:type="spellStart"/>
+            <w:r>
+              <w:rPr>
+                <w:rFonts w:ascii="Times New Roman" w:hAnsi="Times New Roman"/>
+              </w:rPr>
+              <w:t>Muhammadiyah</w:t>
+            </w:r>
+            <w:proofErr w:type="spellEnd"/>
+            <w:r>
+              <w:rPr>
+                <w:rFonts w:ascii="Times New Roman" w:hAnsi="Times New Roman"/>
+              </w:rPr>
+              <w:t xml:space="preserve"> </w:t>
+            </w:r>
+            <w:proofErr w:type="spellStart"/>
+            <w:r>
+              <w:rPr>
+                <w:rFonts w:ascii="Times New Roman" w:hAnsi="Times New Roman"/>
+              </w:rPr>
+              <w:t>Sukoharjo</w:t>
+            </w:r>
+            <w:proofErr w:type="spellEnd"/>
           </w:p>
         </w:tc>
       </w:tr>
@@ -3174,20 +4975,102 @@
                 <w:color w:val="000000"/>
               </w:rPr>
             </w:pPr>
-            <w:r>
-              <w:rPr>
-                <w:rFonts w:ascii="Times New Roman" w:hAnsi="Times New Roman"/>
-                <w:color w:val="000000"/>
-              </w:rPr>
-              <w:t xml:space="preserve">Bila cedera / cacat, </w:t>
-            </w:r>
+            <w:proofErr w:type="spellStart"/>
+            <w:r>
+              <w:rPr>
+                <w:rFonts w:ascii="Times New Roman" w:hAnsi="Times New Roman"/>
+                <w:color w:val="000000"/>
+              </w:rPr>
+              <w:t>Bila</w:t>
+            </w:r>
+            <w:proofErr w:type="spellEnd"/>
+            <w:r>
+              <w:rPr>
+                <w:rFonts w:ascii="Times New Roman" w:hAnsi="Times New Roman"/>
+                <w:color w:val="000000"/>
+              </w:rPr>
+              <w:t xml:space="preserve"> </w:t>
+            </w:r>
+            <w:proofErr w:type="spellStart"/>
+            <w:r>
+              <w:rPr>
+                <w:rFonts w:ascii="Times New Roman" w:hAnsi="Times New Roman"/>
+                <w:color w:val="000000"/>
+              </w:rPr>
+              <w:t>cedera</w:t>
+            </w:r>
+            <w:proofErr w:type="spellEnd"/>
+            <w:r>
+              <w:rPr>
+                <w:rFonts w:ascii="Times New Roman" w:hAnsi="Times New Roman"/>
+                <w:color w:val="000000"/>
+              </w:rPr>
+              <w:t xml:space="preserve"> / </w:t>
+            </w:r>
+            <w:proofErr w:type="spellStart"/>
+            <w:r>
+              <w:rPr>
+                <w:rFonts w:ascii="Times New Roman" w:hAnsi="Times New Roman"/>
+                <w:color w:val="000000"/>
+              </w:rPr>
+              <w:t>cacat</w:t>
+            </w:r>
+            <w:proofErr w:type="spellEnd"/>
+            <w:r>
+              <w:rPr>
+                <w:rFonts w:ascii="Times New Roman" w:hAnsi="Times New Roman"/>
+                <w:color w:val="000000"/>
+              </w:rPr>
+              <w:t xml:space="preserve">, </w:t>
+            </w:r>
+            <w:proofErr w:type="spellStart"/>
             <w:r>
               <w:rPr>
                 <w:rFonts w:ascii="Times New Roman" w:hAnsi="Times New Roman"/>
                 <w:color w:val="000000"/>
               </w:rPr>
               <w:lastRenderedPageBreak/>
-              <w:t>anggota tubuh mana yang terkena?</w:t>
+              <w:t>anggota</w:t>
+            </w:r>
+            <w:proofErr w:type="spellEnd"/>
+            <w:r>
+              <w:rPr>
+                <w:rFonts w:ascii="Times New Roman" w:hAnsi="Times New Roman"/>
+                <w:color w:val="000000"/>
+              </w:rPr>
+              <w:t xml:space="preserve"> </w:t>
+            </w:r>
+            <w:proofErr w:type="spellStart"/>
+            <w:r>
+              <w:rPr>
+                <w:rFonts w:ascii="Times New Roman" w:hAnsi="Times New Roman"/>
+                <w:color w:val="000000"/>
+              </w:rPr>
+              <w:t>tubuh</w:t>
+            </w:r>
+            <w:proofErr w:type="spellEnd"/>
+            <w:r>
+              <w:rPr>
+                <w:rFonts w:ascii="Times New Roman" w:hAnsi="Times New Roman"/>
+                <w:color w:val="000000"/>
+              </w:rPr>
+              <w:t xml:space="preserve"> mana yang </w:t>
+            </w:r>
+            <w:proofErr w:type="spellStart"/>
+            <w:r>
+              <w:rPr>
+                <w:rFonts w:ascii="Times New Roman" w:hAnsi="Times New Roman"/>
+                <w:color w:val="000000"/>
+              </w:rPr>
+              <w:t>terkena</w:t>
+            </w:r>
+            <w:proofErr w:type="spellEnd"/>
+            <w:r>
+              <w:rPr>
+                <w:rFonts w:ascii="Times New Roman" w:hAnsi="Times New Roman"/>
+                <w:color w:val="000000"/>
+              </w:rPr>
+              <w:t>?</w:t>
             </w:r>
           </w:p>
         </w:tc>
@@ -3215,12 +5098,14 @@
               <w:lastRenderedPageBreak/>
               <w:t>${</w:t>
             </w:r>
+            <w:proofErr w:type="spellStart"/>
             <w:r>
               <w:rPr>
                 <w:rFonts w:ascii="Times New Roman" w:hAnsi="Times New Roman"/>
               </w:rPr>
               <w:t>cedera</w:t>
             </w:r>
+            <w:proofErr w:type="spellEnd"/>
             <w:r>
               <w:rPr>
                 <w:rFonts w:ascii="Times New Roman" w:hAnsi="Times New Roman"/>
@@ -3249,6 +5134,7 @@
                 <w:color w:val="000000"/>
               </w:rPr>
             </w:pPr>
+            <w:proofErr w:type="spellStart"/>
             <w:r>
               <w:rPr>
                 <w:rFonts w:ascii="Times New Roman" w:hAnsi="Times New Roman"/>
@@ -3256,6 +5142,7 @@
               </w:rPr>
               <w:t>Penanganan</w:t>
             </w:r>
+            <w:proofErr w:type="spellEnd"/>
           </w:p>
         </w:tc>
         <w:tc>
@@ -3281,12 +5168,14 @@
               </w:rPr>
               <w:t>${</w:t>
             </w:r>
+            <w:proofErr w:type="spellStart"/>
             <w:r>
               <w:rPr>
                 <w:rFonts w:ascii="Times New Roman" w:hAnsi="Times New Roman"/>
               </w:rPr>
               <w:t>penanganan</w:t>
             </w:r>
+            <w:proofErr w:type="spellEnd"/>
             <w:r>
               <w:rPr>
                 <w:rFonts w:ascii="Times New Roman" w:hAnsi="Times New Roman"/>
@@ -3407,12 +5296,14 @@
               </w:rPr>
               <w:t>${</w:t>
             </w:r>
+            <w:proofErr w:type="spellStart"/>
             <w:r>
               <w:rPr>
                 <w:rFonts w:ascii="Times New Roman" w:hAnsi="Times New Roman"/>
               </w:rPr>
               <w:t>k_aset</w:t>
             </w:r>
+            <w:proofErr w:type="spellEnd"/>
             <w:r>
               <w:rPr>
                 <w:rFonts w:ascii="Times New Roman" w:hAnsi="Times New Roman"/>
@@ -3491,12 +5382,14 @@
               </w:rPr>
               <w:t>${</w:t>
             </w:r>
+            <w:proofErr w:type="spellStart"/>
             <w:r>
               <w:rPr>
                 <w:rFonts w:ascii="Times New Roman" w:hAnsi="Times New Roman"/>
               </w:rPr>
               <w:t>k_lingkungan</w:t>
             </w:r>
+            <w:proofErr w:type="spellEnd"/>
             <w:r>
               <w:rPr>
                 <w:rFonts w:ascii="Times New Roman" w:hAnsi="Times New Roman"/>
@@ -3743,6 +5636,7 @@
                 <w:szCs w:val="18"/>
               </w:rPr>
             </w:pPr>
+            <w:proofErr w:type="spellStart"/>
             <w:r>
               <w:rPr>
                 <w:rFonts w:ascii="Times New Roman" w:hAnsi="Times New Roman"/>
@@ -3751,17 +5645,19 @@
               </w:rPr>
               <w:t>No.Dokumen</w:t>
             </w:r>
-          </w:p>
-          <w:p>
-            <w:pPr>
-              <w:widowControl w:val="0"/>
-              <w:jc w:val="both"/>
-              <w:rPr>
-                <w:rFonts w:ascii="Times New Roman" w:hAnsi="Times New Roman"/>
-                <w:sz w:val="18"/>
-                <w:szCs w:val="18"/>
-              </w:rPr>
-            </w:pPr>
+            <w:proofErr w:type="spellEnd"/>
+          </w:p>
+          <w:p>
+            <w:pPr>
+              <w:widowControl w:val="0"/>
+              <w:jc w:val="both"/>
+              <w:rPr>
+                <w:rFonts w:ascii="Times New Roman" w:hAnsi="Times New Roman"/>
+                <w:sz w:val="18"/>
+                <w:szCs w:val="18"/>
+              </w:rPr>
+            </w:pPr>
+            <w:proofErr w:type="spellStart"/>
             <w:r>
               <w:rPr>
                 <w:rFonts w:ascii="Times New Roman" w:hAnsi="Times New Roman"/>
@@ -3770,17 +5666,19 @@
               </w:rPr>
               <w:t>No.Laporan</w:t>
             </w:r>
-          </w:p>
-          <w:p>
-            <w:pPr>
-              <w:widowControl w:val="0"/>
-              <w:jc w:val="both"/>
-              <w:rPr>
-                <w:rFonts w:ascii="Times New Roman" w:hAnsi="Times New Roman"/>
-                <w:sz w:val="18"/>
-                <w:szCs w:val="18"/>
-              </w:rPr>
-            </w:pPr>
+            <w:proofErr w:type="spellEnd"/>
+          </w:p>
+          <w:p>
+            <w:pPr>
+              <w:widowControl w:val="0"/>
+              <w:jc w:val="both"/>
+              <w:rPr>
+                <w:rFonts w:ascii="Times New Roman" w:hAnsi="Times New Roman"/>
+                <w:sz w:val="18"/>
+                <w:szCs w:val="18"/>
+              </w:rPr>
+            </w:pPr>
+            <w:proofErr w:type="spellStart"/>
             <w:r>
               <w:rPr>
                 <w:rFonts w:ascii="Times New Roman" w:hAnsi="Times New Roman"/>
@@ -3789,6 +5687,7 @@
               </w:rPr>
               <w:t>Halaman</w:t>
             </w:r>
+            <w:proofErr w:type="spellEnd"/>
           </w:p>
         </w:tc>
         <w:tc>
@@ -3975,8 +5874,36 @@
                 <w:sz w:val="18"/>
                 <w:szCs w:val="18"/>
               </w:rPr>
-              <w:t>2 dari 2 halaman</w:t>
-            </w:r>
+              <w:t xml:space="preserve">2 </w:t>
+            </w:r>
+            <w:proofErr w:type="spellStart"/>
+            <w:r>
+              <w:rPr>
+                <w:rFonts w:ascii="Times New Roman" w:hAnsi="Times New Roman"/>
+                <w:sz w:val="18"/>
+                <w:szCs w:val="18"/>
+              </w:rPr>
+              <w:t>dari</w:t>
+            </w:r>
+            <w:proofErr w:type="spellEnd"/>
+            <w:r>
+              <w:rPr>
+                <w:rFonts w:ascii="Times New Roman" w:hAnsi="Times New Roman"/>
+                <w:sz w:val="18"/>
+                <w:szCs w:val="18"/>
+              </w:rPr>
+              <w:t xml:space="preserve"> 2 </w:t>
+            </w:r>
+            <w:proofErr w:type="spellStart"/>
+            <w:r>
+              <w:rPr>
+                <w:rFonts w:ascii="Times New Roman" w:hAnsi="Times New Roman"/>
+                <w:sz w:val="18"/>
+                <w:szCs w:val="18"/>
+              </w:rPr>
+              <w:t>halaman</w:t>
+            </w:r>
+            <w:proofErr w:type="spellEnd"/>
           </w:p>
         </w:tc>
       </w:tr>
@@ -4103,7 +6030,67 @@
                 <w:bCs/>
                 <w:color w:val="000000"/>
               </w:rPr>
-              <w:t xml:space="preserve">1.1. Tindakan Tidak Aman </w:t>
+              <w:t xml:space="preserve">1.1. </w:t>
+            </w:r>
+            <w:proofErr w:type="spellStart"/>
+            <w:r>
+              <w:rPr>
+                <w:rFonts w:ascii="Times New Roman" w:hAnsi="Times New Roman"/>
+                <w:b/>
+                <w:bCs/>
+                <w:color w:val="000000"/>
+              </w:rPr>
+              <w:t>Tindakan</w:t>
+            </w:r>
+            <w:proofErr w:type="spellEnd"/>
+            <w:r>
+              <w:rPr>
+                <w:rFonts w:ascii="Times New Roman" w:hAnsi="Times New Roman"/>
+                <w:b/>
+                <w:bCs/>
+                <w:color w:val="000000"/>
+              </w:rPr>
+              <w:t xml:space="preserve"> </w:t>
+            </w:r>
+            <w:proofErr w:type="spellStart"/>
+            <w:r>
+              <w:rPr>
+                <w:rFonts w:ascii="Times New Roman" w:hAnsi="Times New Roman"/>
+                <w:b/>
+                <w:bCs/>
+                <w:color w:val="000000"/>
+              </w:rPr>
+              <w:t>Tidak</w:t>
+            </w:r>
+            <w:proofErr w:type="spellEnd"/>
+            <w:r>
+              <w:rPr>
+                <w:rFonts w:ascii="Times New Roman" w:hAnsi="Times New Roman"/>
+                <w:b/>
+                <w:bCs/>
+                <w:color w:val="000000"/>
+              </w:rPr>
+              <w:t xml:space="preserve"> </w:t>
+            </w:r>
+            <w:proofErr w:type="spellStart"/>
+            <w:r>
+              <w:rPr>
+                <w:rFonts w:ascii="Times New Roman" w:hAnsi="Times New Roman"/>
+                <w:b/>
+                <w:bCs/>
+                <w:color w:val="000000"/>
+              </w:rPr>
+              <w:t>Aman</w:t>
+            </w:r>
+            <w:proofErr w:type="spellEnd"/>
+            <w:r>
+              <w:rPr>
+                <w:rFonts w:ascii="Times New Roman" w:hAnsi="Times New Roman"/>
+                <w:b/>
+                <w:bCs/>
+                <w:color w:val="000000"/>
+              </w:rPr>
+              <w:t xml:space="preserve"> </w:t>
             </w:r>
             <w:r>
               <w:rPr>
@@ -4142,8 +6129,59 @@
                 <w:bCs/>
                 <w:color w:val="000000"/>
               </w:rPr>
-              <w:t>1.2. Kondisi Tidak Aman</w:t>
-            </w:r>
+              <w:t xml:space="preserve">1.2. </w:t>
+            </w:r>
+            <w:proofErr w:type="spellStart"/>
+            <w:r>
+              <w:rPr>
+                <w:rFonts w:ascii="Times New Roman" w:hAnsi="Times New Roman"/>
+                <w:b/>
+                <w:bCs/>
+                <w:color w:val="000000"/>
+              </w:rPr>
+              <w:t>Kondisi</w:t>
+            </w:r>
+            <w:proofErr w:type="spellEnd"/>
+            <w:r>
+              <w:rPr>
+                <w:rFonts w:ascii="Times New Roman" w:hAnsi="Times New Roman"/>
+                <w:b/>
+                <w:bCs/>
+                <w:color w:val="000000"/>
+              </w:rPr>
+              <w:t xml:space="preserve"> </w:t>
+            </w:r>
+            <w:proofErr w:type="spellStart"/>
+            <w:r>
+              <w:rPr>
+                <w:rFonts w:ascii="Times New Roman" w:hAnsi="Times New Roman"/>
+                <w:b/>
+                <w:bCs/>
+                <w:color w:val="000000"/>
+              </w:rPr>
+              <w:t>Tidak</w:t>
+            </w:r>
+            <w:proofErr w:type="spellEnd"/>
+            <w:r>
+              <w:rPr>
+                <w:rFonts w:ascii="Times New Roman" w:hAnsi="Times New Roman"/>
+                <w:b/>
+                <w:bCs/>
+                <w:color w:val="000000"/>
+              </w:rPr>
+              <w:t xml:space="preserve"> </w:t>
+            </w:r>
+            <w:proofErr w:type="spellStart"/>
+            <w:r>
+              <w:rPr>
+                <w:rFonts w:ascii="Times New Roman" w:hAnsi="Times New Roman"/>
+                <w:b/>
+                <w:bCs/>
+                <w:color w:val="000000"/>
+              </w:rPr>
+              <w:t>Aman</w:t>
+            </w:r>
+            <w:proofErr w:type="spellEnd"/>
             <w:r>
               <w:rPr>
                 <w:rFonts w:ascii="Times New Roman" w:hAnsi="Times New Roman"/>
@@ -4181,12 +6219,14 @@
               </w:rPr>
               <w:t>${</w:t>
             </w:r>
+            <w:proofErr w:type="spellStart"/>
             <w:r>
               <w:rPr>
                 <w:rFonts w:ascii="Times New Roman" w:hAnsi="Times New Roman"/>
               </w:rPr>
               <w:t>tta</w:t>
             </w:r>
+            <w:proofErr w:type="spellEnd"/>
             <w:r>
               <w:rPr>
                 <w:rFonts w:ascii="Times New Roman" w:hAnsi="Times New Roman"/>
@@ -4247,12 +6287,14 @@
               </w:rPr>
               <w:t>${</w:t>
             </w:r>
+            <w:proofErr w:type="spellStart"/>
             <w:r>
               <w:rPr>
                 <w:rFonts w:ascii="Times New Roman" w:hAnsi="Times New Roman"/>
               </w:rPr>
               <w:t>kta</w:t>
             </w:r>
+            <w:proofErr w:type="spellEnd"/>
             <w:r>
               <w:rPr>
                 <w:rFonts w:ascii="Times New Roman" w:hAnsi="Times New Roman"/>
@@ -4331,7 +6373,27 @@
                 <w:bCs/>
                 <w:color w:val="000000"/>
               </w:rPr>
-              <w:t>2.1. Faktor Personal</w:t>
+              <w:t xml:space="preserve">2.1. </w:t>
+            </w:r>
+            <w:proofErr w:type="spellStart"/>
+            <w:r>
+              <w:rPr>
+                <w:rFonts w:ascii="Times New Roman" w:hAnsi="Times New Roman"/>
+                <w:b/>
+                <w:bCs/>
+                <w:color w:val="000000"/>
+              </w:rPr>
+              <w:t>Faktor</w:t>
+            </w:r>
+            <w:proofErr w:type="spellEnd"/>
+            <w:r>
+              <w:rPr>
+                <w:rFonts w:ascii="Times New Roman" w:hAnsi="Times New Roman"/>
+                <w:b/>
+                <w:bCs/>
+                <w:color w:val="000000"/>
+              </w:rPr>
+              <w:t xml:space="preserve"> Personal</w:t>
             </w:r>
           </w:p>
         </w:tc>
@@ -4357,8 +6419,39 @@
                 <w:bCs/>
                 <w:color w:val="000000"/>
               </w:rPr>
-              <w:t>2.2. Faktor Pekerjaan</w:t>
-            </w:r>
+              <w:t xml:space="preserve">2.2. </w:t>
+            </w:r>
+            <w:proofErr w:type="spellStart"/>
+            <w:r>
+              <w:rPr>
+                <w:rFonts w:ascii="Times New Roman" w:hAnsi="Times New Roman"/>
+                <w:b/>
+                <w:bCs/>
+                <w:color w:val="000000"/>
+              </w:rPr>
+              <w:t>Faktor</w:t>
+            </w:r>
+            <w:proofErr w:type="spellEnd"/>
+            <w:r>
+              <w:rPr>
+                <w:rFonts w:ascii="Times New Roman" w:hAnsi="Times New Roman"/>
+                <w:b/>
+                <w:bCs/>
+                <w:color w:val="000000"/>
+              </w:rPr>
+              <w:t xml:space="preserve"> </w:t>
+            </w:r>
+            <w:proofErr w:type="spellStart"/>
+            <w:r>
+              <w:rPr>
+                <w:rFonts w:ascii="Times New Roman" w:hAnsi="Times New Roman"/>
+                <w:b/>
+                <w:bCs/>
+                <w:color w:val="000000"/>
+              </w:rPr>
+              <w:t>Pekerjaan</w:t>
+            </w:r>
+            <w:proofErr w:type="spellEnd"/>
           </w:p>
         </w:tc>
       </w:tr>
@@ -4386,12 +6479,14 @@
               </w:rPr>
               <w:t>${</w:t>
             </w:r>
+            <w:proofErr w:type="spellStart"/>
             <w:r>
               <w:rPr>
                 <w:rFonts w:ascii="Times New Roman" w:hAnsi="Times New Roman"/>
               </w:rPr>
               <w:t>f_personal</w:t>
             </w:r>
+            <w:proofErr w:type="spellEnd"/>
             <w:r>
               <w:rPr>
                 <w:rFonts w:ascii="Times New Roman" w:hAnsi="Times New Roman"/>
@@ -4466,12 +6561,14 @@
               </w:rPr>
               <w:t>${</w:t>
             </w:r>
+            <w:proofErr w:type="spellStart"/>
             <w:r>
               <w:rPr>
                 <w:rFonts w:ascii="Times New Roman" w:hAnsi="Times New Roman"/>
               </w:rPr>
               <w:t>f_pekerjaan</w:t>
             </w:r>
+            <w:proofErr w:type="spellEnd"/>
             <w:r>
               <w:rPr>
                 <w:rFonts w:ascii="Times New Roman" w:hAnsi="Times New Roman"/>
@@ -4592,13 +6689,31 @@
                 <w:color w:val="000000"/>
               </w:rPr>
             </w:pPr>
-            <w:r>
-              <w:rPr>
-                <w:rFonts w:ascii="Times New Roman" w:hAnsi="Times New Roman"/>
-                <w:color w:val="000000"/>
-              </w:rPr>
-              <w:t>Peralatan Kerja</w:t>
-            </w:r>
+            <w:proofErr w:type="spellStart"/>
+            <w:r>
+              <w:rPr>
+                <w:rFonts w:ascii="Times New Roman" w:hAnsi="Times New Roman"/>
+                <w:color w:val="000000"/>
+              </w:rPr>
+              <w:t>Peralatan</w:t>
+            </w:r>
+            <w:proofErr w:type="spellEnd"/>
+            <w:r>
+              <w:rPr>
+                <w:rFonts w:ascii="Times New Roman" w:hAnsi="Times New Roman"/>
+                <w:color w:val="000000"/>
+              </w:rPr>
+              <w:t xml:space="preserve"> </w:t>
+            </w:r>
+            <w:proofErr w:type="spellStart"/>
+            <w:r>
+              <w:rPr>
+                <w:rFonts w:ascii="Times New Roman" w:hAnsi="Times New Roman"/>
+                <w:color w:val="000000"/>
+              </w:rPr>
+              <w:t>Kerja</w:t>
+            </w:r>
+            <w:proofErr w:type="spellEnd"/>
           </w:p>
         </w:tc>
         <w:tc>
@@ -4647,12 +6762,14 @@
               </w:rPr>
               <w:t>${</w:t>
             </w:r>
+            <w:proofErr w:type="spellStart"/>
             <w:r>
               <w:rPr>
                 <w:rFonts w:ascii="Times New Roman" w:hAnsi="Times New Roman"/>
               </w:rPr>
               <w:t>p_kerja</w:t>
             </w:r>
+            <w:proofErr w:type="spellEnd"/>
             <w:r>
               <w:rPr>
                 <w:rFonts w:ascii="Times New Roman" w:hAnsi="Times New Roman"/>
@@ -4681,8 +6798,17 @@
                 <w:rFonts w:ascii="Times New Roman" w:hAnsi="Times New Roman"/>
                 <w:color w:val="000000"/>
               </w:rPr>
-              <w:t>Benda bergerak</w:t>
-            </w:r>
+              <w:t xml:space="preserve">Benda </w:t>
+            </w:r>
+            <w:proofErr w:type="spellStart"/>
+            <w:r>
+              <w:rPr>
+                <w:rFonts w:ascii="Times New Roman" w:hAnsi="Times New Roman"/>
+                <w:color w:val="000000"/>
+              </w:rPr>
+              <w:t>bergerak</w:t>
+            </w:r>
+            <w:proofErr w:type="spellEnd"/>
           </w:p>
         </w:tc>
         <w:tc>
@@ -4731,12 +6857,14 @@
               </w:rPr>
               <w:t>${</w:t>
             </w:r>
+            <w:proofErr w:type="spellStart"/>
             <w:r>
               <w:rPr>
                 <w:rFonts w:ascii="Times New Roman" w:hAnsi="Times New Roman"/>
               </w:rPr>
               <w:t>benda_bergerak</w:t>
             </w:r>
+            <w:proofErr w:type="spellEnd"/>
             <w:r>
               <w:rPr>
                 <w:rFonts w:ascii="Times New Roman" w:hAnsi="Times New Roman"/>
@@ -4765,6 +6893,7 @@
                 <w:color w:val="000000"/>
               </w:rPr>
             </w:pPr>
+            <w:proofErr w:type="spellStart"/>
             <w:r>
               <w:rPr>
                 <w:rFonts w:ascii="Times New Roman" w:hAnsi="Times New Roman"/>
@@ -4772,6 +6901,7 @@
               </w:rPr>
               <w:t>Mesin</w:t>
             </w:r>
+            <w:proofErr w:type="spellEnd"/>
           </w:p>
         </w:tc>
         <w:tc>
@@ -4820,12 +6950,14 @@
               </w:rPr>
               <w:t>${</w:t>
             </w:r>
+            <w:proofErr w:type="spellStart"/>
             <w:r>
               <w:rPr>
                 <w:rFonts w:ascii="Times New Roman" w:hAnsi="Times New Roman"/>
               </w:rPr>
               <w:t>mesin</w:t>
             </w:r>
+            <w:proofErr w:type="spellEnd"/>
             <w:r>
               <w:rPr>
                 <w:rFonts w:ascii="Times New Roman" w:hAnsi="Times New Roman"/>
@@ -4849,13 +6981,31 @@
                 <w:color w:val="000000"/>
               </w:rPr>
             </w:pPr>
-            <w:r>
-              <w:rPr>
-                <w:rFonts w:ascii="Times New Roman" w:hAnsi="Times New Roman"/>
-                <w:color w:val="000000"/>
-              </w:rPr>
-              <w:t>Bejana Tekan</w:t>
-            </w:r>
+            <w:proofErr w:type="spellStart"/>
+            <w:r>
+              <w:rPr>
+                <w:rFonts w:ascii="Times New Roman" w:hAnsi="Times New Roman"/>
+                <w:color w:val="000000"/>
+              </w:rPr>
+              <w:t>Bejana</w:t>
+            </w:r>
+            <w:proofErr w:type="spellEnd"/>
+            <w:r>
+              <w:rPr>
+                <w:rFonts w:ascii="Times New Roman" w:hAnsi="Times New Roman"/>
+                <w:color w:val="000000"/>
+              </w:rPr>
+              <w:t xml:space="preserve"> </w:t>
+            </w:r>
+            <w:proofErr w:type="spellStart"/>
+            <w:r>
+              <w:rPr>
+                <w:rFonts w:ascii="Times New Roman" w:hAnsi="Times New Roman"/>
+                <w:color w:val="000000"/>
+              </w:rPr>
+              <w:t>Tekan</w:t>
+            </w:r>
+            <w:proofErr w:type="spellEnd"/>
           </w:p>
         </w:tc>
         <w:tc>
@@ -4904,12 +7054,14 @@
               </w:rPr>
               <w:t>${</w:t>
             </w:r>
+            <w:proofErr w:type="spellStart"/>
             <w:r>
               <w:rPr>
                 <w:rFonts w:ascii="Times New Roman" w:hAnsi="Times New Roman"/>
               </w:rPr>
               <w:t>bejana_tekan</w:t>
             </w:r>
+            <w:proofErr w:type="spellEnd"/>
             <w:r>
               <w:rPr>
                 <w:rFonts w:ascii="Times New Roman" w:hAnsi="Times New Roman"/>
@@ -5022,13 +7174,31 @@
                 <w:color w:val="000000"/>
               </w:rPr>
             </w:pPr>
-            <w:r>
-              <w:rPr>
-                <w:rFonts w:ascii="Times New Roman" w:hAnsi="Times New Roman"/>
-                <w:color w:val="000000"/>
-              </w:rPr>
-              <w:t>Alat Listrik</w:t>
-            </w:r>
+            <w:proofErr w:type="spellStart"/>
+            <w:r>
+              <w:rPr>
+                <w:rFonts w:ascii="Times New Roman" w:hAnsi="Times New Roman"/>
+                <w:color w:val="000000"/>
+              </w:rPr>
+              <w:t>Alat</w:t>
+            </w:r>
+            <w:proofErr w:type="spellEnd"/>
+            <w:r>
+              <w:rPr>
+                <w:rFonts w:ascii="Times New Roman" w:hAnsi="Times New Roman"/>
+                <w:color w:val="000000"/>
+              </w:rPr>
+              <w:t xml:space="preserve"> </w:t>
+            </w:r>
+            <w:proofErr w:type="spellStart"/>
+            <w:r>
+              <w:rPr>
+                <w:rFonts w:ascii="Times New Roman" w:hAnsi="Times New Roman"/>
+                <w:color w:val="000000"/>
+              </w:rPr>
+              <w:t>Listrik</w:t>
+            </w:r>
+            <w:proofErr w:type="spellEnd"/>
           </w:p>
         </w:tc>
         <w:tc>
@@ -5077,12 +7247,14 @@
               </w:rPr>
               <w:t>${</w:t>
             </w:r>
+            <w:proofErr w:type="spellStart"/>
             <w:r>
               <w:rPr>
                 <w:rFonts w:ascii="Times New Roman" w:hAnsi="Times New Roman"/>
               </w:rPr>
               <w:t>alat_listrik</w:t>
             </w:r>
+            <w:proofErr w:type="spellEnd"/>
             <w:r>
               <w:rPr>
                 <w:rFonts w:ascii="Times New Roman" w:hAnsi="Times New Roman"/>
@@ -5111,13 +7283,31 @@
                 <w:color w:val="000000"/>
               </w:rPr>
             </w:pPr>
-            <w:r>
-              <w:rPr>
-                <w:rFonts w:ascii="Times New Roman" w:hAnsi="Times New Roman"/>
-                <w:color w:val="000000"/>
-              </w:rPr>
-              <w:t>Alat Berat</w:t>
-            </w:r>
+            <w:proofErr w:type="spellStart"/>
+            <w:r>
+              <w:rPr>
+                <w:rFonts w:ascii="Times New Roman" w:hAnsi="Times New Roman"/>
+                <w:color w:val="000000"/>
+              </w:rPr>
+              <w:t>Alat</w:t>
+            </w:r>
+            <w:proofErr w:type="spellEnd"/>
+            <w:r>
+              <w:rPr>
+                <w:rFonts w:ascii="Times New Roman" w:hAnsi="Times New Roman"/>
+                <w:color w:val="000000"/>
+              </w:rPr>
+              <w:t xml:space="preserve"> </w:t>
+            </w:r>
+            <w:proofErr w:type="spellStart"/>
+            <w:r>
+              <w:rPr>
+                <w:rFonts w:ascii="Times New Roman" w:hAnsi="Times New Roman"/>
+                <w:color w:val="000000"/>
+              </w:rPr>
+              <w:t>Berat</w:t>
+            </w:r>
+            <w:proofErr w:type="spellEnd"/>
           </w:p>
         </w:tc>
         <w:tc>
@@ -5166,12 +7356,14 @@
               </w:rPr>
               <w:t>${</w:t>
             </w:r>
+            <w:proofErr w:type="spellStart"/>
             <w:r>
               <w:rPr>
                 <w:rFonts w:ascii="Times New Roman" w:hAnsi="Times New Roman"/>
               </w:rPr>
               <w:t>alat_berat</w:t>
             </w:r>
+            <w:proofErr w:type="spellEnd"/>
             <w:r>
               <w:rPr>
                 <w:rFonts w:ascii="Times New Roman" w:hAnsi="Times New Roman"/>
@@ -5195,6 +7387,7 @@
                 <w:color w:val="000000"/>
               </w:rPr>
             </w:pPr>
+            <w:proofErr w:type="spellStart"/>
             <w:r>
               <w:rPr>
                 <w:rFonts w:ascii="Times New Roman" w:hAnsi="Times New Roman"/>
@@ -5202,6 +7395,7 @@
               </w:rPr>
               <w:t>Radiasi</w:t>
             </w:r>
+            <w:proofErr w:type="spellEnd"/>
           </w:p>
         </w:tc>
         <w:tc>
@@ -5250,12 +7444,14 @@
               </w:rPr>
               <w:t>${</w:t>
             </w:r>
+            <w:proofErr w:type="spellStart"/>
             <w:r>
               <w:rPr>
                 <w:rFonts w:ascii="Times New Roman" w:hAnsi="Times New Roman"/>
               </w:rPr>
               <w:t>radiasi</w:t>
             </w:r>
+            <w:proofErr w:type="spellEnd"/>
             <w:r>
               <w:rPr>
                 <w:rFonts w:ascii="Times New Roman" w:hAnsi="Times New Roman"/>
@@ -5284,6 +7480,7 @@
                 <w:color w:val="000000"/>
               </w:rPr>
             </w:pPr>
+            <w:proofErr w:type="spellStart"/>
             <w:r>
               <w:rPr>
                 <w:rFonts w:ascii="Times New Roman" w:hAnsi="Times New Roman"/>
@@ -5291,6 +7488,7 @@
               </w:rPr>
               <w:t>Kendaraan</w:t>
             </w:r>
+            <w:proofErr w:type="spellEnd"/>
           </w:p>
         </w:tc>
         <w:tc>
@@ -5341,12 +7539,14 @@
               </w:rPr>
               <w:t>${</w:t>
             </w:r>
+            <w:proofErr w:type="spellStart"/>
             <w:r>
               <w:rPr>
                 <w:rFonts w:ascii="Times New Roman" w:hAnsi="Times New Roman"/>
               </w:rPr>
               <w:t>kendaraan</w:t>
             </w:r>
+            <w:proofErr w:type="spellEnd"/>
             <w:r>
               <w:rPr>
                 <w:rFonts w:ascii="Times New Roman" w:hAnsi="Times New Roman"/>
@@ -5370,6 +7570,7 @@
                 <w:color w:val="000000"/>
               </w:rPr>
             </w:pPr>
+            <w:proofErr w:type="spellStart"/>
             <w:r>
               <w:rPr>
                 <w:rFonts w:ascii="Times New Roman" w:hAnsi="Times New Roman"/>
@@ -5377,6 +7578,7 @@
               </w:rPr>
               <w:t>Binatang</w:t>
             </w:r>
+            <w:proofErr w:type="spellEnd"/>
           </w:p>
         </w:tc>
         <w:tc>
@@ -5425,12 +7627,14 @@
               </w:rPr>
               <w:t>${</w:t>
             </w:r>
+            <w:proofErr w:type="spellStart"/>
             <w:r>
               <w:rPr>
                 <w:rFonts w:ascii="Times New Roman" w:hAnsi="Times New Roman"/>
               </w:rPr>
               <w:t>binatang</w:t>
             </w:r>
+            <w:proofErr w:type="spellEnd"/>
             <w:r>
               <w:rPr>
                 <w:rFonts w:ascii="Times New Roman" w:hAnsi="Times New Roman"/>
@@ -5668,14 +7872,34 @@
                 <w:bCs/>
               </w:rPr>
             </w:pPr>
-            <w:r>
-              <w:rPr>
-                <w:rFonts w:ascii="Times New Roman" w:hAnsi="Times New Roman"/>
-                <w:b/>
-                <w:bCs/>
-              </w:rPr>
-              <w:t>Rencana Tindakan</w:t>
-            </w:r>
+            <w:proofErr w:type="spellStart"/>
+            <w:r>
+              <w:rPr>
+                <w:rFonts w:ascii="Times New Roman" w:hAnsi="Times New Roman"/>
+                <w:b/>
+                <w:bCs/>
+              </w:rPr>
+              <w:t>Rencana</w:t>
+            </w:r>
+            <w:proofErr w:type="spellEnd"/>
+            <w:r>
+              <w:rPr>
+                <w:rFonts w:ascii="Times New Roman" w:hAnsi="Times New Roman"/>
+                <w:b/>
+                <w:bCs/>
+              </w:rPr>
+              <w:t xml:space="preserve"> </w:t>
+            </w:r>
+            <w:proofErr w:type="spellStart"/>
+            <w:r>
+              <w:rPr>
+                <w:rFonts w:ascii="Times New Roman" w:hAnsi="Times New Roman"/>
+                <w:b/>
+                <w:bCs/>
+              </w:rPr>
+              <w:t>Tindakan</w:t>
+            </w:r>
+            <w:proofErr w:type="spellEnd"/>
           </w:p>
         </w:tc>
         <w:tc>
@@ -5700,8 +7924,18 @@
                 <w:b/>
                 <w:bCs/>
               </w:rPr>
-              <w:t>Target Waktu</w:t>
-            </w:r>
+              <w:t xml:space="preserve">Target </w:t>
+            </w:r>
+            <w:proofErr w:type="spellStart"/>
+            <w:r>
+              <w:rPr>
+                <w:rFonts w:ascii="Times New Roman" w:hAnsi="Times New Roman"/>
+                <w:b/>
+                <w:bCs/>
+              </w:rPr>
+              <w:t>Waktu</w:t>
+            </w:r>
+            <w:proofErr w:type="spellEnd"/>
           </w:p>
         </w:tc>
         <w:tc>
@@ -5720,6 +7954,7 @@
                 <w:bCs/>
               </w:rPr>
             </w:pPr>
+            <w:proofErr w:type="spellStart"/>
             <w:r>
               <w:rPr>
                 <w:rFonts w:ascii="Times New Roman" w:hAnsi="Times New Roman"/>
@@ -5728,6 +7963,7 @@
               </w:rPr>
               <w:t>Wewenang</w:t>
             </w:r>
+            <w:proofErr w:type="spellEnd"/>
           </w:p>
         </w:tc>
       </w:tr>
@@ -5814,12 +8050,14 @@
               </w:rPr>
               <w:t>${</w:t>
             </w:r>
+            <w:proofErr w:type="spellStart"/>
             <w:r>
               <w:rPr>
                 <w:rFonts w:ascii="Times New Roman" w:hAnsi="Times New Roman"/>
               </w:rPr>
               <w:t>r_tindakan</w:t>
             </w:r>
+            <w:proofErr w:type="spellEnd"/>
             <w:r>
               <w:rPr>
                 <w:rFonts w:ascii="Times New Roman" w:hAnsi="Times New Roman"/>
@@ -5931,12 +8169,14 @@
               </w:rPr>
               <w:t>${</w:t>
             </w:r>
+            <w:proofErr w:type="spellStart"/>
             <w:r>
               <w:rPr>
                 <w:rFonts w:ascii="Times New Roman" w:hAnsi="Times New Roman"/>
               </w:rPr>
               <w:t>t_waktu</w:t>
             </w:r>
+            <w:proofErr w:type="spellEnd"/>
             <w:r>
               <w:rPr>
                 <w:rFonts w:ascii="Times New Roman" w:hAnsi="Times New Roman"/>
@@ -5991,12 +8231,14 @@
               </w:rPr>
               <w:t>${</w:t>
             </w:r>
+            <w:proofErr w:type="spellStart"/>
             <w:r>
               <w:rPr>
                 <w:rFonts w:ascii="Times New Roman" w:hAnsi="Times New Roman"/>
               </w:rPr>
               <w:t>wewenang</w:t>
             </w:r>
+            <w:proofErr w:type="spellEnd"/>
             <w:r>
               <w:rPr>
                 <w:rFonts w:ascii="Times New Roman" w:hAnsi="Times New Roman"/>
@@ -6442,11 +8684,19 @@
                 <w:color w:val="000000"/>
               </w:rPr>
             </w:pPr>
-            <w:r>
-              <w:rPr>
-                <w:color w:val="000000"/>
-              </w:rPr>
-              <w:t>Tanggal:</w:t>
+            <w:proofErr w:type="spellStart"/>
+            <w:r>
+              <w:rPr>
+                <w:color w:val="000000"/>
+              </w:rPr>
+              <w:t>Tanggal</w:t>
+            </w:r>
+            <w:proofErr w:type="spellEnd"/>
+            <w:r>
+              <w:rPr>
+                <w:color w:val="000000"/>
+              </w:rPr>
+              <w:t>:</w:t>
             </w:r>
           </w:p>
         </w:tc>
@@ -6462,11 +8712,19 @@
                 <w:color w:val="000000"/>
               </w:rPr>
             </w:pPr>
-            <w:r>
-              <w:rPr>
-                <w:color w:val="000000"/>
-              </w:rPr>
-              <w:t>Tanggal:</w:t>
+            <w:proofErr w:type="spellStart"/>
+            <w:r>
+              <w:rPr>
+                <w:color w:val="000000"/>
+              </w:rPr>
+              <w:t>Tanggal</w:t>
+            </w:r>
+            <w:proofErr w:type="spellEnd"/>
+            <w:r>
+              <w:rPr>
+                <w:color w:val="000000"/>
+              </w:rPr>
+              <w:t>:</w:t>
             </w:r>
           </w:p>
         </w:tc>
@@ -6482,11 +8740,19 @@
                 <w:color w:val="000000"/>
               </w:rPr>
             </w:pPr>
-            <w:r>
-              <w:rPr>
-                <w:color w:val="000000"/>
-              </w:rPr>
-              <w:t>Tanggal:</w:t>
+            <w:proofErr w:type="spellStart"/>
+            <w:r>
+              <w:rPr>
+                <w:color w:val="000000"/>
+              </w:rPr>
+              <w:t>Tanggal</w:t>
+            </w:r>
+            <w:proofErr w:type="spellEnd"/>
+            <w:r>
+              <w:rPr>
+                <w:color w:val="000000"/>
+              </w:rPr>
+              <w:t>:</w:t>
             </w:r>
           </w:p>
         </w:tc>
@@ -6502,11 +8768,19 @@
                 <w:color w:val="000000"/>
               </w:rPr>
             </w:pPr>
-            <w:r>
-              <w:rPr>
-                <w:color w:val="000000"/>
-              </w:rPr>
-              <w:t>Tanggal:</w:t>
+            <w:proofErr w:type="spellStart"/>
+            <w:r>
+              <w:rPr>
+                <w:color w:val="000000"/>
+              </w:rPr>
+              <w:t>Tanggal</w:t>
+            </w:r>
+            <w:proofErr w:type="spellEnd"/>
+            <w:r>
+              <w:rPr>
+                <w:color w:val="000000"/>
+              </w:rPr>
+              <w:t>:</w:t>
             </w:r>
           </w:p>
         </w:tc>
@@ -6522,11 +8796,19 @@
                 <w:color w:val="000000"/>
               </w:rPr>
             </w:pPr>
-            <w:r>
-              <w:rPr>
-                <w:color w:val="000000"/>
-              </w:rPr>
-              <w:t>Tanggal:</w:t>
+            <w:proofErr w:type="spellStart"/>
+            <w:r>
+              <w:rPr>
+                <w:color w:val="000000"/>
+              </w:rPr>
+              <w:t>Tanggal</w:t>
+            </w:r>
+            <w:proofErr w:type="spellEnd"/>
+            <w:r>
+              <w:rPr>
+                <w:color w:val="000000"/>
+              </w:rPr>
+              <w:t>:</w:t>
             </w:r>
           </w:p>
         </w:tc>
@@ -6534,35 +8816,6 @@
     </w:tbl>
     <w:p>
       <w:pPr>
-        <w:rPr>
-          <w:color w:val="000000"/>
-        </w:rPr>
-      </w:pPr>
-    </w:p>
-    <w:p/>
-    <w:p/>
-    <w:p/>
-    <w:p/>
-    <w:p/>
-    <w:p>
-      <w:pPr>
-        <w:jc w:val="center"/>
-        <w:rPr>
-          <w:sz w:val="36"/>
-          <w:szCs w:val="36"/>
-        </w:rPr>
-      </w:pPr>
-      <w:r>
-        <w:rPr>
-          <w:sz w:val="36"/>
-          <w:szCs w:val="36"/>
-        </w:rPr>
-        <w:t>LAMPIRAN FOTO / GAMBAR PENDUKUNG</w:t>
-      </w:r>
-    </w:p>
-    <w:p>
-      <w:pPr>
-        <w:jc w:val="center"/>
         <w:rPr>
           <w:sz w:val="36"/>
           <w:szCs w:val="36"/>
@@ -6570,22 +8823,6 @@
       </w:pPr>
       <w:bookmarkStart w:id="0" w:name="_GoBack"/>
       <w:bookmarkEnd w:id="0"/>
-    </w:p>
-    <w:p>
-      <w:pPr>
-        <w:jc w:val="center"/>
-        <w:rPr>
-          <w:sz w:val="36"/>
-          <w:szCs w:val="36"/>
-        </w:rPr>
-      </w:pPr>
-      <w:r>
-        <w:rPr>
-          <w:sz w:val="36"/>
-          <w:szCs w:val="36"/>
-        </w:rPr>
-        <w:t>${img}</w:t>
-      </w:r>
     </w:p>
     <w:sectPr>
       <w:pgSz w:w="11906" w:h="16838"/>

</xml_diff>